<commit_message>
[ADD] question 4 of ML homework07 added
</commit_message>
<xml_diff>
--- a/Machine Learning/homeworks/ML1403_HW07_SVM_4033904504.docx
+++ b/Machine Learning/homeworks/ML1403_HW07_SVM_4033904504.docx
@@ -363,6 +363,121 @@
           <w:lang w:bidi="fa-IR"/>
         </w:rPr>
       </w:pPr>
+    </w:p>
+    <w:p>
+      <w:pPr>
+        <w:bidi/>
+        <w:rPr>
+          <w:rFonts w:cs="B Lotus"/>
+          <w:sz w:val="36"/>
+          <w:szCs w:val="36"/>
+          <w:rtl/>
+          <w:lang w:bidi="fa-IR"/>
+        </w:rPr>
+      </w:pPr>
+      <w:r>
+        <w:rPr>
+          <w:rFonts w:cs="B Lotus" w:hint="cs"/>
+          <w:sz w:val="36"/>
+          <w:szCs w:val="36"/>
+          <w:rtl/>
+          <w:lang w:bidi="fa-IR"/>
+        </w:rPr>
+        <w:t>سوال 2.</w:t>
+      </w:r>
+    </w:p>
+    <w:p>
+      <w:pPr>
+        <w:bidi/>
+        <w:jc w:val="center"/>
+        <w:rPr>
+          <w:rFonts w:cs="B Lotus"/>
+          <w:sz w:val="36"/>
+          <w:szCs w:val="36"/>
+          <w:rtl/>
+          <w:lang w:bidi="fa-IR"/>
+        </w:rPr>
+      </w:pPr>
+      <w:r>
+        <w:rPr>
+          <w:rFonts w:cs="B Lotus"/>
+          <w:noProof/>
+          <w:sz w:val="36"/>
+          <w:szCs w:val="36"/>
+          <w:lang w:bidi="fa-IR"/>
+        </w:rPr>
+        <w:drawing>
+          <wp:inline distT="0" distB="0" distL="0" distR="0" wp14:anchorId="2228DA12" wp14:editId="7AF28386">
+            <wp:extent cx="5938520" cy="2423160"/>
+            <wp:effectExtent l="0" t="0" r="5080" b="0"/>
+            <wp:docPr id="1934614823" name="Picture 3"/>
+            <wp:cNvGraphicFramePr>
+              <a:graphicFrameLocks xmlns:a="http://schemas.openxmlformats.org/drawingml/2006/main" noChangeAspect="1"/>
+            </wp:cNvGraphicFramePr>
+            <a:graphic xmlns:a="http://schemas.openxmlformats.org/drawingml/2006/main">
+              <a:graphicData uri="http://schemas.openxmlformats.org/drawingml/2006/picture">
+                <pic:pic xmlns:pic="http://schemas.openxmlformats.org/drawingml/2006/picture">
+                  <pic:nvPicPr>
+                    <pic:cNvPr id="0" name="Picture 3"/>
+                    <pic:cNvPicPr>
+                      <a:picLocks noChangeAspect="1" noChangeArrowheads="1"/>
+                    </pic:cNvPicPr>
+                  </pic:nvPicPr>
+                  <pic:blipFill>
+                    <a:blip r:embed="rId4">
+                      <a:extLst>
+                        <a:ext uri="{28A0092B-C50C-407E-A947-70E740481C1C}">
+                          <a14:useLocalDpi xmlns:a14="http://schemas.microsoft.com/office/drawing/2010/main" val="0"/>
+                        </a:ext>
+                      </a:extLst>
+                    </a:blip>
+                    <a:srcRect/>
+                    <a:stretch>
+                      <a:fillRect/>
+                    </a:stretch>
+                  </pic:blipFill>
+                  <pic:spPr bwMode="auto">
+                    <a:xfrm>
+                      <a:off x="0" y="0"/>
+                      <a:ext cx="5938520" cy="2423160"/>
+                    </a:xfrm>
+                    <a:prstGeom prst="rect">
+                      <a:avLst/>
+                    </a:prstGeom>
+                    <a:noFill/>
+                    <a:ln>
+                      <a:noFill/>
+                    </a:ln>
+                  </pic:spPr>
+                </pic:pic>
+              </a:graphicData>
+            </a:graphic>
+          </wp:inline>
+        </w:drawing>
+      </w:r>
+    </w:p>
+    <w:p>
+      <w:pPr>
+        <w:bidi/>
+        <w:rPr>
+          <w:rFonts w:cs="B Lotus"/>
+          <w:sz w:val="36"/>
+          <w:szCs w:val="36"/>
+          <w:lang w:bidi="fa-IR"/>
+        </w:rPr>
+      </w:pPr>
+    </w:p>
+    <w:p>
+      <w:pPr>
+        <w:bidi/>
+        <w:rPr>
+          <w:rFonts w:cs="B Lotus"/>
+          <w:sz w:val="36"/>
+          <w:szCs w:val="36"/>
+          <w:rtl/>
+          <w:lang w:bidi="fa-IR"/>
+        </w:rPr>
+      </w:pPr>
       <w:r>
         <w:rPr>
           <w:rFonts w:cs="B Lotus" w:hint="cs"/>
@@ -402,17 +517,17 @@
         <w:jc w:val="both"/>
         <w:rPr>
           <w:rFonts w:cs="B Lotus"/>
-          <w:sz w:val="36"/>
-          <w:szCs w:val="36"/>
-          <w:rtl/>
-          <w:lang w:bidi="fa-IR"/>
-        </w:rPr>
-      </w:pPr>
-      <w:r>
-        <w:rPr>
-          <w:rFonts w:cs="B Lotus" w:hint="cs"/>
-          <w:sz w:val="36"/>
-          <w:szCs w:val="36"/>
+          <w:sz w:val="32"/>
+          <w:szCs w:val="32"/>
+          <w:rtl/>
+          <w:lang w:bidi="fa-IR"/>
+        </w:rPr>
+      </w:pPr>
+      <w:r>
+        <w:rPr>
+          <w:rFonts w:cs="B Lotus" w:hint="cs"/>
+          <w:sz w:val="32"/>
+          <w:szCs w:val="32"/>
           <w:rtl/>
           <w:lang w:bidi="fa-IR"/>
         </w:rPr>
@@ -421,8 +536,8 @@
       <w:r>
         <w:rPr>
           <w:rFonts w:cs="B Lotus"/>
-          <w:sz w:val="36"/>
-          <w:szCs w:val="36"/>
+          <w:sz w:val="32"/>
+          <w:szCs w:val="32"/>
           <w:lang w:bidi="fa-IR"/>
         </w:rPr>
         <w:t>SVM</w:t>
@@ -430,8 +545,8 @@
       <w:r>
         <w:rPr>
           <w:rFonts w:cs="B Lotus" w:hint="cs"/>
-          <w:sz w:val="36"/>
-          <w:szCs w:val="36"/>
+          <w:sz w:val="32"/>
+          <w:szCs w:val="32"/>
           <w:rtl/>
           <w:lang w:bidi="fa-IR"/>
         </w:rPr>
@@ -440,8 +555,8 @@
       <w:r>
         <w:rPr>
           <w:rFonts w:cs="B Lotus" w:hint="cs"/>
-          <w:sz w:val="36"/>
-          <w:szCs w:val="36"/>
+          <w:sz w:val="32"/>
+          <w:szCs w:val="32"/>
           <w:rtl/>
           <w:lang w:bidi="fa-IR"/>
         </w:rPr>
@@ -450,8 +565,8 @@
       <w:r>
         <w:rPr>
           <w:rFonts w:cs="B Lotus"/>
-          <w:sz w:val="36"/>
-          <w:szCs w:val="36"/>
+          <w:sz w:val="32"/>
+          <w:szCs w:val="32"/>
           <w:lang w:bidi="fa-IR"/>
         </w:rPr>
         <w:t>(decision boundary)</w:t>
@@ -459,8 +574,8 @@
       <w:r>
         <w:rPr>
           <w:rFonts w:cs="B Lotus" w:hint="cs"/>
-          <w:sz w:val="36"/>
-          <w:szCs w:val="36"/>
+          <w:sz w:val="32"/>
+          <w:szCs w:val="32"/>
           <w:rtl/>
           <w:lang w:bidi="fa-IR"/>
         </w:rPr>
@@ -469,8 +584,8 @@
       <w:r>
         <w:rPr>
           <w:rFonts w:cs="B Lotus"/>
-          <w:sz w:val="36"/>
-          <w:szCs w:val="36"/>
+          <w:sz w:val="32"/>
+          <w:szCs w:val="32"/>
           <w:lang w:bidi="fa-IR"/>
         </w:rPr>
         <w:t>(support vector)</w:t>
@@ -478,8 +593,8 @@
       <w:r>
         <w:rPr>
           <w:rFonts w:cs="B Lotus" w:hint="cs"/>
-          <w:sz w:val="36"/>
-          <w:szCs w:val="36"/>
+          <w:sz w:val="32"/>
+          <w:szCs w:val="32"/>
           <w:rtl/>
           <w:lang w:bidi="fa-IR"/>
         </w:rPr>
@@ -488,8 +603,8 @@
       <w:r>
         <w:rPr>
           <w:rFonts w:cs="B Lotus" w:hint="cs"/>
-          <w:sz w:val="36"/>
-          <w:szCs w:val="36"/>
+          <w:sz w:val="32"/>
+          <w:szCs w:val="32"/>
           <w:rtl/>
           <w:lang w:bidi="fa-IR"/>
         </w:rPr>
@@ -498,8 +613,8 @@
       <w:r>
         <w:rPr>
           <w:rFonts w:cs="B Lotus"/>
-          <w:sz w:val="36"/>
-          <w:szCs w:val="36"/>
+          <w:sz w:val="32"/>
+          <w:szCs w:val="32"/>
           <w:lang w:bidi="fa-IR"/>
         </w:rPr>
         <w:t>margin</w:t>
@@ -507,8 +622,8 @@
       <w:r>
         <w:rPr>
           <w:rFonts w:cs="B Lotus" w:hint="cs"/>
-          <w:sz w:val="36"/>
-          <w:szCs w:val="36"/>
+          <w:sz w:val="32"/>
+          <w:szCs w:val="32"/>
           <w:rtl/>
           <w:lang w:bidi="fa-IR"/>
         </w:rPr>
@@ -517,8 +632,8 @@
       <w:r>
         <w:rPr>
           <w:rFonts w:cs="B Lotus"/>
-          <w:sz w:val="36"/>
-          <w:szCs w:val="36"/>
+          <w:sz w:val="32"/>
+          <w:szCs w:val="32"/>
           <w:lang w:bidi="fa-IR"/>
         </w:rPr>
         <w:t>margin</w:t>
@@ -526,8 +641,8 @@
       <w:r>
         <w:rPr>
           <w:rFonts w:cs="B Lotus" w:hint="cs"/>
-          <w:sz w:val="36"/>
-          <w:szCs w:val="36"/>
+          <w:sz w:val="32"/>
+          <w:szCs w:val="32"/>
           <w:rtl/>
           <w:lang w:bidi="fa-IR"/>
         </w:rPr>
@@ -537,8 +652,8 @@
       <w:r>
         <w:rPr>
           <w:rFonts w:cs="B Lotus" w:hint="cs"/>
-          <w:sz w:val="36"/>
-          <w:szCs w:val="36"/>
+          <w:sz w:val="32"/>
+          <w:szCs w:val="32"/>
           <w:rtl/>
           <w:lang w:bidi="fa-IR"/>
         </w:rPr>
@@ -548,8 +663,8 @@
       <w:r>
         <w:rPr>
           <w:rFonts w:cs="B Lotus" w:hint="cs"/>
-          <w:sz w:val="36"/>
-          <w:szCs w:val="36"/>
+          <w:sz w:val="32"/>
+          <w:szCs w:val="32"/>
           <w:rtl/>
           <w:lang w:bidi="fa-IR"/>
         </w:rPr>
@@ -576,6 +691,7 @@
           <w:szCs w:val="36"/>
           <w:lang w:bidi="fa-IR"/>
         </w:rPr>
+        <w:lastRenderedPageBreak/>
         <w:drawing>
           <wp:inline distT="0" distB="0" distL="0" distR="0" wp14:anchorId="333A5554" wp14:editId="475C86B6">
             <wp:extent cx="5562600" cy="3073400"/>
@@ -594,7 +710,7 @@
                     </pic:cNvPicPr>
                   </pic:nvPicPr>
                   <pic:blipFill>
-                    <a:blip r:embed="rId4">
+                    <a:blip r:embed="rId5">
                       <a:extLst>
                         <a:ext uri="{28A0092B-C50C-407E-A947-70E740481C1C}">
                           <a14:useLocalDpi xmlns:a14="http://schemas.microsoft.com/office/drawing/2010/main" val="0"/>
@@ -672,8 +788,180 @@
           <w:rtl/>
           <w:lang w:bidi="fa-IR"/>
         </w:rPr>
+        <w:t>ب)</w:t>
+      </w:r>
+    </w:p>
+    <w:p>
+      <w:pPr>
+        <w:bidi/>
+        <w:jc w:val="both"/>
+        <w:rPr>
+          <w:rFonts w:cs="B Lotus"/>
+          <w:sz w:val="32"/>
+          <w:szCs w:val="32"/>
+          <w:rtl/>
+          <w:lang w:bidi="fa-IR"/>
+        </w:rPr>
+      </w:pPr>
+      <w:r>
+        <w:rPr>
+          <w:rFonts w:cs="B Lotus" w:hint="cs"/>
+          <w:sz w:val="32"/>
+          <w:szCs w:val="32"/>
+          <w:rtl/>
+          <w:lang w:bidi="fa-IR"/>
+        </w:rPr>
+        <w:t xml:space="preserve">درست است. تابع </w:t>
+      </w:r>
+      <w:r>
+        <w:rPr>
+          <w:rFonts w:cs="B Lotus"/>
+          <w:sz w:val="32"/>
+          <w:szCs w:val="32"/>
+          <w:lang w:bidi="fa-IR"/>
+        </w:rPr>
+        <w:t>kernel</w:t>
+      </w:r>
+      <w:r>
+        <w:rPr>
+          <w:rFonts w:cs="B Lotus" w:hint="cs"/>
+          <w:sz w:val="32"/>
+          <w:szCs w:val="32"/>
+          <w:rtl/>
+          <w:lang w:bidi="fa-IR"/>
+        </w:rPr>
+        <w:t xml:space="preserve"> در واقع نزدیکی بین 2 داده ورودی را محاسبه میکند. این کار با محاسبه ضرب داخلی دو بردار </w:t>
+      </w:r>
+      <w:r>
+        <w:rPr>
+          <w:rFonts w:cs="B Lotus"/>
+          <w:sz w:val="32"/>
+          <w:szCs w:val="32"/>
+          <w:lang w:bidi="fa-IR"/>
+        </w:rPr>
+        <w:t>(vector)</w:t>
+      </w:r>
+      <w:r>
+        <w:rPr>
+          <w:rFonts w:cs="B Lotus" w:hint="cs"/>
+          <w:sz w:val="32"/>
+          <w:szCs w:val="32"/>
+          <w:rtl/>
+          <w:lang w:bidi="fa-IR"/>
+        </w:rPr>
+        <w:t xml:space="preserve"> </w:t>
+      </w:r>
+      <w:r>
+        <w:rPr>
+          <w:rFonts w:cs="B Lotus" w:hint="cs"/>
+          <w:sz w:val="32"/>
+          <w:szCs w:val="32"/>
+          <w:rtl/>
+          <w:lang w:bidi="fa-IR"/>
+        </w:rPr>
+        <w:t xml:space="preserve">در فضای ویژگی </w:t>
+      </w:r>
+      <w:r>
+        <w:rPr>
+          <w:rFonts w:cs="B Lotus"/>
+          <w:sz w:val="32"/>
+          <w:szCs w:val="32"/>
+          <w:lang w:bidi="fa-IR"/>
+        </w:rPr>
+        <w:t>(feature space)</w:t>
+      </w:r>
+      <w:r>
+        <w:rPr>
+          <w:rFonts w:cs="B Lotus" w:hint="cs"/>
+          <w:sz w:val="32"/>
+          <w:szCs w:val="32"/>
+          <w:rtl/>
+          <w:lang w:bidi="fa-IR"/>
+        </w:rPr>
+        <w:t xml:space="preserve"> انجام میشود. </w:t>
+      </w:r>
+      <w:r>
+        <w:rPr>
+          <w:rFonts w:cs="B Lotus" w:hint="cs"/>
+          <w:sz w:val="32"/>
+          <w:szCs w:val="32"/>
+          <w:rtl/>
+          <w:lang w:bidi="fa-IR"/>
+        </w:rPr>
+        <w:t xml:space="preserve">فضای ویژگی همان فضای مسئله ما هست اما در بعد های بالاتر یعنی بعد بیشتری به آن اضافه کردیم و مثلا از 2 بعد آن را به 3 بعد بردیم. </w:t>
+      </w:r>
+    </w:p>
+    <w:p>
+      <w:pPr>
+        <w:bidi/>
+        <w:jc w:val="both"/>
+        <w:rPr>
+          <w:rFonts w:cs="B Lotus"/>
+          <w:sz w:val="36"/>
+          <w:szCs w:val="36"/>
+          <w:lang w:bidi="fa-IR"/>
+        </w:rPr>
+      </w:pPr>
+    </w:p>
+    <w:p>
+      <w:pPr>
+        <w:bidi/>
+        <w:jc w:val="both"/>
+        <w:rPr>
+          <w:rFonts w:cs="B Lotus"/>
+          <w:sz w:val="36"/>
+          <w:szCs w:val="36"/>
+          <w:lang w:bidi="fa-IR"/>
+        </w:rPr>
+      </w:pPr>
+    </w:p>
+    <w:p>
+      <w:pPr>
+        <w:bidi/>
+        <w:jc w:val="both"/>
+        <w:rPr>
+          <w:rFonts w:cs="B Lotus"/>
+          <w:sz w:val="36"/>
+          <w:szCs w:val="36"/>
+          <w:lang w:bidi="fa-IR"/>
+        </w:rPr>
+      </w:pPr>
+    </w:p>
+    <w:p>
+      <w:pPr>
+        <w:bidi/>
+        <w:jc w:val="both"/>
+        <w:rPr>
+          <w:rFonts w:cs="B Lotus"/>
+          <w:sz w:val="36"/>
+          <w:szCs w:val="36"/>
+          <w:rtl/>
+          <w:lang w:bidi="fa-IR"/>
+        </w:rPr>
+      </w:pPr>
+    </w:p>
+    <w:p>
+      <w:pPr>
+        <w:bidi/>
+        <w:jc w:val="both"/>
+        <w:rPr>
+          <w:rFonts w:cs="B Lotus"/>
+          <w:sz w:val="36"/>
+          <w:szCs w:val="36"/>
+          <w:rtl/>
+          <w:lang w:bidi="fa-IR"/>
+        </w:rPr>
+      </w:pPr>
+      <w:r>
+        <w:rPr>
+          <w:rFonts w:cs="B Lotus" w:hint="cs"/>
+          <w:sz w:val="36"/>
+          <w:szCs w:val="36"/>
+          <w:rtl/>
+          <w:lang w:bidi="fa-IR"/>
+        </w:rPr>
         <w:lastRenderedPageBreak/>
-        <w:t>ب)</w:t>
+        <w:t>سوال 4.</w:t>
       </w:r>
     </w:p>
     <w:p>
@@ -690,19 +978,619 @@
       </w:pPr>
       <w:r>
         <w:rPr>
-          <w:rFonts w:cs="B Lotus" w:hint="cs"/>
-          <w:sz w:val="36"/>
-          <w:szCs w:val="36"/>
-          <w:rtl/>
-          <w:lang w:bidi="fa-IR"/>
-        </w:rPr>
-        <w:t xml:space="preserve">درست است. تابع </w:t>
-      </w:r>
-      <w:r>
-        <w:rPr>
-          <w:rFonts w:cs="B Lotus"/>
-          <w:sz w:val="36"/>
-          <w:szCs w:val="36"/>
+          <w:rFonts w:cs="B Lotus"/>
+          <w:sz w:val="36"/>
+          <w:szCs w:val="36"/>
+          <w:lang w:bidi="fa-IR"/>
+        </w:rPr>
+        <w:t>Soft margin</w:t>
+      </w:r>
+      <w:r>
+        <w:rPr>
+          <w:rFonts w:cs="B Lotus" w:hint="cs"/>
+          <w:sz w:val="36"/>
+          <w:szCs w:val="36"/>
+          <w:rtl/>
+          <w:lang w:bidi="fa-IR"/>
+        </w:rPr>
+        <w:t>:</w:t>
+      </w:r>
+    </w:p>
+    <w:p>
+      <w:pPr>
+        <w:bidi/>
+        <w:jc w:val="both"/>
+        <w:rPr>
+          <w:rFonts w:cs="B Lotus"/>
+          <w:sz w:val="36"/>
+          <w:szCs w:val="36"/>
+          <w:rtl/>
+          <w:lang w:bidi="fa-IR"/>
+        </w:rPr>
+      </w:pPr>
+      <w:r>
+        <w:rPr>
+          <w:rFonts w:cs="B Lotus" w:hint="cs"/>
+          <w:sz w:val="36"/>
+          <w:szCs w:val="36"/>
+          <w:rtl/>
+          <w:lang w:bidi="fa-IR"/>
+        </w:rPr>
+        <w:t xml:space="preserve">یک رویکردی است که اجازه میدهد که </w:t>
+      </w:r>
+      <w:r>
+        <w:rPr>
+          <w:rFonts w:cs="B Lotus"/>
+          <w:sz w:val="36"/>
+          <w:szCs w:val="36"/>
+          <w:lang w:bidi="fa-IR"/>
+        </w:rPr>
+        <w:t>misclassification</w:t>
+      </w:r>
+      <w:r>
+        <w:rPr>
+          <w:rFonts w:cs="B Lotus" w:hint="cs"/>
+          <w:sz w:val="36"/>
+          <w:szCs w:val="36"/>
+          <w:rtl/>
+          <w:lang w:bidi="fa-IR"/>
+        </w:rPr>
+        <w:t xml:space="preserve"> یا خطا در مجموعه آموزشی صورت بگیرد هنگامی که به دنبال مرز تصمیم گیری هستیم. این کار اجازه میدهد تا مدل ما </w:t>
+      </w:r>
+      <w:r>
+        <w:rPr>
+          <w:rFonts w:cs="B Lotus"/>
+          <w:sz w:val="36"/>
+          <w:szCs w:val="36"/>
+          <w:lang w:bidi="fa-IR"/>
+        </w:rPr>
+        <w:t>overfit</w:t>
+      </w:r>
+      <w:r>
+        <w:rPr>
+          <w:rFonts w:cs="B Lotus" w:hint="cs"/>
+          <w:sz w:val="36"/>
+          <w:szCs w:val="36"/>
+          <w:rtl/>
+          <w:lang w:bidi="fa-IR"/>
+        </w:rPr>
+        <w:t xml:space="preserve"> نباشد همچنین مرز تصمیم گیری ما نا پایدار نباشد. </w:t>
+      </w:r>
+      <w:r>
+        <w:rPr>
+          <w:rFonts w:cs="B Lotus" w:hint="cs"/>
+          <w:sz w:val="36"/>
+          <w:szCs w:val="36"/>
+          <w:rtl/>
+          <w:lang w:bidi="fa-IR"/>
+        </w:rPr>
+        <w:t xml:space="preserve">با اینکار مدل ما تعمیم پذیر خواهد بود نسبت به داده های جدیدی که آنها را ملاقات نکرده است. </w:t>
+      </w:r>
+      <w:r>
+        <w:rPr>
+          <w:rFonts w:cs="B Lotus" w:hint="cs"/>
+          <w:sz w:val="36"/>
+          <w:szCs w:val="36"/>
+          <w:rtl/>
+          <w:lang w:bidi="fa-IR"/>
+        </w:rPr>
+        <w:t xml:space="preserve">هم برای داده های خطی جدایی پذیر و غیر خطی جدا پذیر مناسب هستند. همچنین باعث یک </w:t>
+      </w:r>
+      <w:r>
+        <w:rPr>
+          <w:rFonts w:cs="B Lotus"/>
+          <w:sz w:val="36"/>
+          <w:szCs w:val="36"/>
+          <w:lang w:bidi="fa-IR"/>
+        </w:rPr>
+        <w:t>trade off</w:t>
+      </w:r>
+      <w:r>
+        <w:rPr>
+          <w:rFonts w:cs="B Lotus" w:hint="cs"/>
+          <w:sz w:val="36"/>
+          <w:szCs w:val="36"/>
+          <w:rtl/>
+          <w:lang w:bidi="fa-IR"/>
+        </w:rPr>
+        <w:t xml:space="preserve">یی بین پیدا کردن بیشترین حد </w:t>
+      </w:r>
+      <w:r>
+        <w:rPr>
+          <w:rFonts w:cs="B Lotus"/>
+          <w:sz w:val="36"/>
+          <w:szCs w:val="36"/>
+          <w:lang w:bidi="fa-IR"/>
+        </w:rPr>
+        <w:t>margin</w:t>
+      </w:r>
+      <w:r>
+        <w:rPr>
+          <w:rFonts w:cs="B Lotus" w:hint="cs"/>
+          <w:sz w:val="36"/>
+          <w:szCs w:val="36"/>
+          <w:rtl/>
+          <w:lang w:bidi="fa-IR"/>
+        </w:rPr>
+        <w:t xml:space="preserve"> و کمترین مقدار خطا صورت بگیرد</w:t>
+      </w:r>
+      <w:r>
+        <w:rPr>
+          <w:rFonts w:cs="B Lotus" w:hint="cs"/>
+          <w:sz w:val="36"/>
+          <w:szCs w:val="36"/>
+          <w:rtl/>
+          <w:lang w:bidi="fa-IR"/>
+        </w:rPr>
+        <w:t xml:space="preserve"> که اصطلاحا </w:t>
+      </w:r>
+      <w:r>
+        <w:rPr>
+          <w:rFonts w:cs="B Lotus"/>
+          <w:sz w:val="36"/>
+          <w:szCs w:val="36"/>
+          <w:lang w:bidi="fa-IR"/>
+        </w:rPr>
+        <w:t>low variance – high bias</w:t>
+      </w:r>
+      <w:r>
+        <w:rPr>
+          <w:rFonts w:cs="B Lotus" w:hint="cs"/>
+          <w:sz w:val="36"/>
+          <w:szCs w:val="36"/>
+          <w:rtl/>
+          <w:lang w:bidi="fa-IR"/>
+        </w:rPr>
+        <w:t xml:space="preserve"> گفته میشود. </w:t>
+      </w:r>
+    </w:p>
+    <w:p>
+      <w:pPr>
+        <w:bidi/>
+        <w:jc w:val="both"/>
+        <w:rPr>
+          <w:rFonts w:cs="B Lotus"/>
+          <w:sz w:val="36"/>
+          <w:szCs w:val="36"/>
+          <w:rtl/>
+          <w:lang w:bidi="fa-IR"/>
+        </w:rPr>
+      </w:pPr>
+      <w:r>
+        <w:rPr>
+          <w:rFonts w:cs="B Lotus"/>
+          <w:sz w:val="36"/>
+          <w:szCs w:val="36"/>
+          <w:lang w:bidi="fa-IR"/>
+        </w:rPr>
+        <w:t>Hard margin</w:t>
+      </w:r>
+      <w:r>
+        <w:rPr>
+          <w:rFonts w:cs="B Lotus" w:hint="cs"/>
+          <w:sz w:val="36"/>
+          <w:szCs w:val="36"/>
+          <w:rtl/>
+          <w:lang w:bidi="fa-IR"/>
+        </w:rPr>
+        <w:t>:</w:t>
+      </w:r>
+    </w:p>
+    <w:p>
+      <w:pPr>
+        <w:bidi/>
+        <w:jc w:val="both"/>
+        <w:rPr>
+          <w:rFonts w:cs="B Lotus" w:hint="cs"/>
+          <w:sz w:val="36"/>
+          <w:szCs w:val="36"/>
+          <w:rtl/>
+          <w:lang w:bidi="fa-IR"/>
+        </w:rPr>
+      </w:pPr>
+      <w:r>
+        <w:rPr>
+          <w:rFonts w:cs="B Lotus" w:hint="cs"/>
+          <w:sz w:val="36"/>
+          <w:szCs w:val="36"/>
+          <w:rtl/>
+          <w:lang w:bidi="fa-IR"/>
+        </w:rPr>
+        <w:t xml:space="preserve">در طرف مقابل نسبت به </w:t>
+      </w:r>
+      <w:r>
+        <w:rPr>
+          <w:rFonts w:cs="B Lotus"/>
+          <w:sz w:val="36"/>
+          <w:szCs w:val="36"/>
+          <w:lang w:bidi="fa-IR"/>
+        </w:rPr>
+        <w:t>soft</w:t>
+      </w:r>
+      <w:r>
+        <w:rPr>
+          <w:rFonts w:cs="B Lotus" w:hint="cs"/>
+          <w:sz w:val="36"/>
+          <w:szCs w:val="36"/>
+          <w:rtl/>
+          <w:lang w:bidi="fa-IR"/>
+        </w:rPr>
+        <w:t xml:space="preserve">، این یک رویکرد سخت گیر هست. که اجازه </w:t>
+      </w:r>
+      <w:r>
+        <w:rPr>
+          <w:rFonts w:cs="B Lotus"/>
+          <w:sz w:val="36"/>
+          <w:szCs w:val="36"/>
+          <w:lang w:bidi="fa-IR"/>
+        </w:rPr>
+        <w:t>misclassification</w:t>
+      </w:r>
+      <w:r>
+        <w:rPr>
+          <w:rFonts w:cs="B Lotus" w:hint="cs"/>
+          <w:sz w:val="36"/>
+          <w:szCs w:val="36"/>
+          <w:rtl/>
+          <w:lang w:bidi="fa-IR"/>
+        </w:rPr>
+        <w:t xml:space="preserve"> نمیدهد. به این معنی که داده ها باید به صورت خطی جدایی پذیر باشند. این رویکرد فقط به دنبال بیشینه کردن </w:t>
+      </w:r>
+      <w:r>
+        <w:rPr>
+          <w:rFonts w:cs="B Lotus"/>
+          <w:sz w:val="36"/>
+          <w:szCs w:val="36"/>
+          <w:lang w:bidi="fa-IR"/>
+        </w:rPr>
+        <w:t>margin</w:t>
+      </w:r>
+      <w:r>
+        <w:rPr>
+          <w:rFonts w:cs="B Lotus" w:hint="cs"/>
+          <w:sz w:val="36"/>
+          <w:szCs w:val="36"/>
+          <w:rtl/>
+          <w:lang w:bidi="fa-IR"/>
+        </w:rPr>
+        <w:t xml:space="preserve"> است و فقط از بردار های پشتیبان کمک میگیرد. </w:t>
+      </w:r>
+      <w:r>
+        <w:rPr>
+          <w:rFonts w:cs="B Lotus" w:hint="cs"/>
+          <w:sz w:val="36"/>
+          <w:szCs w:val="36"/>
+          <w:rtl/>
+          <w:lang w:bidi="fa-IR"/>
+        </w:rPr>
+        <w:t xml:space="preserve">در واقع این رویکرد هیچ تحمل پذیری در رابطه با </w:t>
+      </w:r>
+      <w:r>
+        <w:rPr>
+          <w:rFonts w:cs="B Lotus"/>
+          <w:sz w:val="36"/>
+          <w:szCs w:val="36"/>
+          <w:lang w:bidi="fa-IR"/>
+        </w:rPr>
+        <w:t>noise</w:t>
+      </w:r>
+      <w:r>
+        <w:rPr>
+          <w:rFonts w:cs="B Lotus" w:hint="cs"/>
+          <w:sz w:val="36"/>
+          <w:szCs w:val="36"/>
+          <w:rtl/>
+          <w:lang w:bidi="fa-IR"/>
+        </w:rPr>
+        <w:t xml:space="preserve"> ندارد و مستعد </w:t>
+      </w:r>
+      <w:r>
+        <w:rPr>
+          <w:rFonts w:cs="B Lotus"/>
+          <w:sz w:val="36"/>
+          <w:szCs w:val="36"/>
+          <w:lang w:bidi="fa-IR"/>
+        </w:rPr>
+        <w:t>overfit</w:t>
+      </w:r>
+      <w:r>
+        <w:rPr>
+          <w:rFonts w:cs="B Lotus" w:hint="cs"/>
+          <w:sz w:val="36"/>
+          <w:szCs w:val="36"/>
+          <w:rtl/>
+          <w:lang w:bidi="fa-IR"/>
+        </w:rPr>
+        <w:t xml:space="preserve"> شدن است. </w:t>
+      </w:r>
+    </w:p>
+    <w:p>
+      <w:pPr>
+        <w:bidi/>
+        <w:jc w:val="both"/>
+        <w:rPr>
+          <w:rFonts w:cs="B Lotus" w:hint="cs"/>
+          <w:sz w:val="36"/>
+          <w:szCs w:val="36"/>
+          <w:lang w:bidi="fa-IR"/>
+        </w:rPr>
+      </w:pPr>
+    </w:p>
+    <w:p>
+      <w:pPr>
+        <w:bidi/>
+        <w:jc w:val="both"/>
+        <w:rPr>
+          <w:rFonts w:cs="B Lotus"/>
+          <w:sz w:val="36"/>
+          <w:szCs w:val="36"/>
+          <w:rtl/>
+          <w:lang w:bidi="fa-IR"/>
+        </w:rPr>
+      </w:pPr>
+      <w:r>
+        <w:rPr>
+          <w:rFonts w:cs="B Lotus" w:hint="cs"/>
+          <w:sz w:val="36"/>
+          <w:szCs w:val="36"/>
+          <w:rtl/>
+          <w:lang w:bidi="fa-IR"/>
+        </w:rPr>
+        <w:t>سوال 5.</w:t>
+      </w:r>
+    </w:p>
+    <w:p>
+      <w:pPr>
+        <w:bidi/>
+        <w:jc w:val="both"/>
+        <w:rPr>
+          <w:rFonts w:cs="B Lotus"/>
+          <w:sz w:val="32"/>
+          <w:szCs w:val="32"/>
+          <w:rtl/>
+          <w:lang w:bidi="fa-IR"/>
+        </w:rPr>
+      </w:pPr>
+      <w:r>
+        <w:rPr>
+          <w:rFonts w:cs="B Lotus" w:hint="cs"/>
+          <w:sz w:val="32"/>
+          <w:szCs w:val="32"/>
+          <w:rtl/>
+          <w:lang w:bidi="fa-IR"/>
+        </w:rPr>
+        <w:lastRenderedPageBreak/>
+        <w:t xml:space="preserve">در رویکرد آموزش، </w:t>
+      </w:r>
+      <w:r>
+        <w:rPr>
+          <w:rFonts w:cs="B Lotus"/>
+          <w:sz w:val="32"/>
+          <w:szCs w:val="32"/>
+          <w:lang w:bidi="fa-IR"/>
+        </w:rPr>
+        <w:t>SVM</w:t>
+      </w:r>
+      <w:r>
+        <w:rPr>
+          <w:rFonts w:cs="B Lotus" w:hint="cs"/>
+          <w:sz w:val="32"/>
+          <w:szCs w:val="32"/>
+          <w:rtl/>
+          <w:lang w:bidi="fa-IR"/>
+        </w:rPr>
+        <w:t xml:space="preserve"> ها به دنبال پیدا کردن یک مرز تصمیم گیری یا یک صفحه </w:t>
+      </w:r>
+      <w:r>
+        <w:rPr>
+          <w:rFonts w:cs="B Lotus"/>
+          <w:sz w:val="32"/>
+          <w:szCs w:val="32"/>
+          <w:lang w:bidi="fa-IR"/>
+        </w:rPr>
+        <w:t>(hyperplane)</w:t>
+      </w:r>
+      <w:r>
+        <w:rPr>
+          <w:rFonts w:cs="B Lotus" w:hint="cs"/>
+          <w:sz w:val="32"/>
+          <w:szCs w:val="32"/>
+          <w:rtl/>
+          <w:lang w:bidi="fa-IR"/>
+        </w:rPr>
+        <w:t xml:space="preserve"> برای جدا کردن داده های کلاس های مختلف هست که هدف آن بدست آوردن بیشترین </w:t>
+      </w:r>
+      <w:r>
+        <w:rPr>
+          <w:rFonts w:cs="B Lotus"/>
+          <w:sz w:val="32"/>
+          <w:szCs w:val="32"/>
+          <w:lang w:bidi="fa-IR"/>
+        </w:rPr>
+        <w:t>margin</w:t>
+      </w:r>
+      <w:r>
+        <w:rPr>
+          <w:rFonts w:cs="B Lotus" w:hint="cs"/>
+          <w:sz w:val="32"/>
+          <w:szCs w:val="32"/>
+          <w:rtl/>
+          <w:lang w:bidi="fa-IR"/>
+        </w:rPr>
+        <w:t xml:space="preserve"> است. در طرف دیگر شبکه های عصبی با کمک لایه های مختلف و تغییر مداوم پارامترهای آزاد مثل وزن ها یاد میگیرند. </w:t>
+      </w:r>
+    </w:p>
+    <w:p>
+      <w:pPr>
+        <w:bidi/>
+        <w:jc w:val="both"/>
+        <w:rPr>
+          <w:rFonts w:cs="B Lotus"/>
+          <w:sz w:val="32"/>
+          <w:szCs w:val="32"/>
+          <w:rtl/>
+          <w:lang w:bidi="fa-IR"/>
+        </w:rPr>
+      </w:pPr>
+      <w:r>
+        <w:rPr>
+          <w:rFonts w:cs="B Lotus"/>
+          <w:sz w:val="32"/>
+          <w:szCs w:val="32"/>
+          <w:lang w:bidi="fa-IR"/>
+        </w:rPr>
+        <w:t>SVM</w:t>
+      </w:r>
+      <w:r>
+        <w:rPr>
+          <w:rFonts w:cs="B Lotus" w:hint="cs"/>
+          <w:sz w:val="32"/>
+          <w:szCs w:val="32"/>
+          <w:rtl/>
+          <w:lang w:bidi="fa-IR"/>
+        </w:rPr>
+        <w:t xml:space="preserve"> برای استفاده از </w:t>
+      </w:r>
+      <w:r>
+        <w:rPr>
+          <w:rFonts w:cs="B Lotus"/>
+          <w:sz w:val="32"/>
+          <w:szCs w:val="32"/>
+          <w:lang w:bidi="fa-IR"/>
+        </w:rPr>
+        <w:t>dataset</w:t>
+      </w:r>
+      <w:r>
+        <w:rPr>
+          <w:rFonts w:cs="B Lotus" w:hint="cs"/>
+          <w:sz w:val="32"/>
+          <w:szCs w:val="32"/>
+          <w:rtl/>
+          <w:lang w:bidi="fa-IR"/>
+        </w:rPr>
+        <w:t>های کوچک تا متوسط مناسب هستند مخصوص</w:t>
+      </w:r>
+      <w:r>
+        <w:rPr>
+          <w:rFonts w:cs="B Lotus" w:hint="cs"/>
+          <w:sz w:val="32"/>
+          <w:szCs w:val="32"/>
+          <w:rtl/>
+          <w:lang w:bidi="fa-IR"/>
+        </w:rPr>
+        <w:t>ا</w:t>
+      </w:r>
+      <w:r>
+        <w:rPr>
+          <w:rFonts w:cs="B Lotus" w:hint="cs"/>
+          <w:sz w:val="32"/>
+          <w:szCs w:val="32"/>
+          <w:rtl/>
+          <w:lang w:bidi="fa-IR"/>
+        </w:rPr>
+        <w:t xml:space="preserve"> برای کلاس بندی های دودویی </w:t>
+      </w:r>
+      <w:r>
+        <w:rPr>
+          <w:rFonts w:cs="B Lotus"/>
+          <w:sz w:val="32"/>
+          <w:szCs w:val="32"/>
+          <w:lang w:bidi="fa-IR"/>
+        </w:rPr>
+        <w:t>(binary)</w:t>
+      </w:r>
+      <w:r>
+        <w:rPr>
+          <w:rFonts w:cs="B Lotus" w:hint="cs"/>
+          <w:sz w:val="32"/>
+          <w:szCs w:val="32"/>
+          <w:rtl/>
+          <w:lang w:bidi="fa-IR"/>
+        </w:rPr>
+        <w:t xml:space="preserve">. </w:t>
+      </w:r>
+      <w:r>
+        <w:rPr>
+          <w:rFonts w:cs="B Lotus" w:hint="cs"/>
+          <w:sz w:val="32"/>
+          <w:szCs w:val="32"/>
+          <w:rtl/>
+          <w:lang w:bidi="fa-IR"/>
+        </w:rPr>
+        <w:t xml:space="preserve">در طرف دیگر شبکه های عصبی بسیار نسبت منعطف هستند و میتوانند مدل های پیچیده تری به شمار بیان، و میتوانند روی مجموعه داده های بسیار بزرگ و بعد های بالاتر مورد استفاده قرار بگیرند. به همین دلیل </w:t>
+      </w:r>
+      <w:r>
+        <w:rPr>
+          <w:rFonts w:cs="B Lotus"/>
+          <w:sz w:val="32"/>
+          <w:szCs w:val="32"/>
+          <w:lang w:bidi="fa-IR"/>
+        </w:rPr>
+        <w:t>SVM</w:t>
+      </w:r>
+      <w:r>
+        <w:rPr>
+          <w:rFonts w:cs="B Lotus" w:hint="cs"/>
+          <w:sz w:val="32"/>
+          <w:szCs w:val="32"/>
+          <w:rtl/>
+          <w:lang w:bidi="fa-IR"/>
+        </w:rPr>
+        <w:t xml:space="preserve"> نیاز به منابع محاسباتی کمتری نسبت به شبکه های عصبی دارند</w:t>
+      </w:r>
+      <w:r>
+        <w:rPr>
+          <w:rFonts w:cs="B Lotus" w:hint="cs"/>
+          <w:sz w:val="32"/>
+          <w:szCs w:val="32"/>
+          <w:rtl/>
+          <w:lang w:bidi="fa-IR"/>
+        </w:rPr>
+        <w:t xml:space="preserve">. </w:t>
+      </w:r>
+      <w:r>
+        <w:rPr>
+          <w:rFonts w:cs="B Lotus"/>
+          <w:sz w:val="32"/>
+          <w:szCs w:val="32"/>
+          <w:lang w:bidi="fa-IR"/>
+        </w:rPr>
+        <w:t>SVM</w:t>
+      </w:r>
+      <w:r>
+        <w:rPr>
+          <w:rFonts w:cs="B Lotus" w:hint="cs"/>
+          <w:sz w:val="32"/>
+          <w:szCs w:val="32"/>
+          <w:rtl/>
+          <w:lang w:bidi="fa-IR"/>
+        </w:rPr>
+        <w:t xml:space="preserve"> ها هایپر پارامتر های کمتری نسبت به شبکه های عصبی دارند که فقط شامل </w:t>
+      </w:r>
+      <w:r>
+        <w:rPr>
+          <w:rFonts w:cs="B Lotus"/>
+          <w:sz w:val="32"/>
+          <w:szCs w:val="32"/>
+          <w:lang w:bidi="fa-IR"/>
+        </w:rPr>
+        <w:t>C</w:t>
+      </w:r>
+      <w:r>
+        <w:rPr>
+          <w:rFonts w:cs="B Lotus" w:hint="cs"/>
+          <w:sz w:val="32"/>
+          <w:szCs w:val="32"/>
+          <w:rtl/>
+          <w:lang w:bidi="fa-IR"/>
+        </w:rPr>
+        <w:t xml:space="preserve"> و پارامتر های </w:t>
+      </w:r>
+      <w:r>
+        <w:rPr>
+          <w:rFonts w:cs="B Lotus"/>
+          <w:sz w:val="32"/>
+          <w:szCs w:val="32"/>
           <w:lang w:bidi="fa-IR"/>
         </w:rPr>
         <w:t>kernel</w:t>
@@ -710,70 +1598,72 @@
       <w:r>
         <w:rPr>
           <w:rFonts w:cs="B Lotus" w:hint="cs"/>
-          <w:sz w:val="36"/>
-          <w:szCs w:val="36"/>
-          <w:rtl/>
-          <w:lang w:bidi="fa-IR"/>
-        </w:rPr>
-        <w:t xml:space="preserve"> در واقع نزدیکی بین 2 داده ورودی را محاسبه میکند. این کار با محاسبه ضرب داخلی دو بردار </w:t>
-      </w:r>
-      <w:r>
-        <w:rPr>
-          <w:rFonts w:cs="B Lotus"/>
-          <w:sz w:val="36"/>
-          <w:szCs w:val="36"/>
-          <w:lang w:bidi="fa-IR"/>
-        </w:rPr>
-        <w:t>(vector)</w:t>
-      </w:r>
-      <w:r>
-        <w:rPr>
-          <w:rFonts w:cs="B Lotus" w:hint="cs"/>
-          <w:sz w:val="36"/>
-          <w:szCs w:val="36"/>
-          <w:rtl/>
-          <w:lang w:bidi="fa-IR"/>
-        </w:rPr>
-        <w:t xml:space="preserve"> </w:t>
-      </w:r>
-      <w:r>
-        <w:rPr>
-          <w:rFonts w:cs="B Lotus" w:hint="cs"/>
-          <w:sz w:val="36"/>
-          <w:szCs w:val="36"/>
-          <w:rtl/>
-          <w:lang w:bidi="fa-IR"/>
-        </w:rPr>
-        <w:t xml:space="preserve">در فضای ویژگی </w:t>
-      </w:r>
-      <w:r>
-        <w:rPr>
-          <w:rFonts w:cs="B Lotus"/>
-          <w:sz w:val="36"/>
-          <w:szCs w:val="36"/>
-          <w:lang w:bidi="fa-IR"/>
-        </w:rPr>
-        <w:t>(feature space)</w:t>
-      </w:r>
-      <w:r>
-        <w:rPr>
-          <w:rFonts w:cs="B Lotus" w:hint="cs"/>
-          <w:sz w:val="36"/>
-          <w:szCs w:val="36"/>
-          <w:rtl/>
-          <w:lang w:bidi="fa-IR"/>
-        </w:rPr>
-        <w:t xml:space="preserve"> انجام میشود. </w:t>
-      </w:r>
-      <w:r>
-        <w:rPr>
-          <w:rFonts w:cs="B Lotus" w:hint="cs"/>
-          <w:sz w:val="36"/>
-          <w:szCs w:val="36"/>
-          <w:rtl/>
-          <w:lang w:bidi="fa-IR"/>
-        </w:rPr>
-        <w:t xml:space="preserve">فضای ویژگی همان فضای مسئله ما هست اما در بعد های بالاتر یعنی بعد بیشتری به آن اضافه کردیم و مثلا از 2 بعد آن را به 3 بعد بردیم. </w:t>
+          <w:sz w:val="32"/>
+          <w:szCs w:val="32"/>
+          <w:rtl/>
+          <w:lang w:bidi="fa-IR"/>
+        </w:rPr>
+        <w:t xml:space="preserve"> هست. همچنین انتخاب برای </w:t>
+      </w:r>
+      <w:r>
+        <w:rPr>
+          <w:rFonts w:cs="B Lotus"/>
+          <w:sz w:val="32"/>
+          <w:szCs w:val="32"/>
+          <w:lang w:bidi="fa-IR"/>
+        </w:rPr>
+        <w:t>kernel</w:t>
+      </w:r>
+      <w:r>
+        <w:rPr>
+          <w:rFonts w:cs="B Lotus" w:hint="cs"/>
+          <w:sz w:val="32"/>
+          <w:szCs w:val="32"/>
+          <w:rtl/>
+          <w:lang w:bidi="fa-IR"/>
+        </w:rPr>
+        <w:t xml:space="preserve"> هم بین مدل خطی و </w:t>
+      </w:r>
+      <w:r>
+        <w:rPr>
+          <w:rFonts w:cs="B Lotus"/>
+          <w:sz w:val="32"/>
+          <w:szCs w:val="32"/>
+          <w:lang w:bidi="fa-IR"/>
+        </w:rPr>
+        <w:t>RBF</w:t>
+      </w:r>
+      <w:r>
+        <w:rPr>
+          <w:rFonts w:cs="B Lotus" w:hint="cs"/>
+          <w:sz w:val="32"/>
+          <w:szCs w:val="32"/>
+          <w:rtl/>
+          <w:lang w:bidi="fa-IR"/>
+        </w:rPr>
+        <w:t xml:space="preserve"> محدود هستند. از طرف دیگر شبکه های عصبی با طیف گسترده ای از هایپر </w:t>
+      </w:r>
+      <w:proofErr w:type="spellStart"/>
+      <w:r>
+        <w:rPr>
+          <w:rFonts w:cs="B Lotus" w:hint="cs"/>
+          <w:sz w:val="32"/>
+          <w:szCs w:val="32"/>
+          <w:rtl/>
+          <w:lang w:bidi="fa-IR"/>
+        </w:rPr>
+        <w:t>پارامترها</w:t>
+      </w:r>
+      <w:proofErr w:type="spellEnd"/>
+      <w:r>
+        <w:rPr>
+          <w:rFonts w:cs="B Lotus" w:hint="cs"/>
+          <w:sz w:val="32"/>
+          <w:szCs w:val="32"/>
+          <w:rtl/>
+          <w:lang w:bidi="fa-IR"/>
+        </w:rPr>
+        <w:t xml:space="preserve"> و ... درگیر هستند. </w:t>
       </w:r>
     </w:p>
     <w:p>
@@ -782,12 +1672,41 @@
         <w:jc w:val="both"/>
         <w:rPr>
           <w:rFonts w:cs="B Lotus"/>
-          <w:sz w:val="36"/>
-          <w:szCs w:val="36"/>
-          <w:rtl/>
-          <w:lang w:bidi="fa-IR"/>
-        </w:rPr>
-      </w:pPr>
+          <w:sz w:val="32"/>
+          <w:szCs w:val="32"/>
+          <w:rtl/>
+          <w:lang w:bidi="fa-IR"/>
+        </w:rPr>
+      </w:pPr>
+      <w:r>
+        <w:rPr>
+          <w:rFonts w:cs="B Lotus"/>
+          <w:sz w:val="32"/>
+          <w:szCs w:val="32"/>
+          <w:lang w:bidi="fa-IR"/>
+        </w:rPr>
+        <w:t>SVM</w:t>
+      </w:r>
+      <w:r>
+        <w:rPr>
+          <w:rFonts w:cs="B Lotus" w:hint="cs"/>
+          <w:sz w:val="32"/>
+          <w:szCs w:val="32"/>
+          <w:rtl/>
+          <w:lang w:bidi="fa-IR"/>
+        </w:rPr>
+        <w:t xml:space="preserve"> ها برای کلاس بندی متن، کلاس بندی دودویی </w:t>
+      </w:r>
+      <w:r>
+        <w:rPr>
+          <w:rFonts w:cs="B Lotus" w:hint="cs"/>
+          <w:sz w:val="32"/>
+          <w:szCs w:val="32"/>
+          <w:rtl/>
+          <w:lang w:bidi="fa-IR"/>
+        </w:rPr>
+        <w:t>و مجموعه داده های کوچک تا متوسط مناسب هستند.</w:t>
+      </w:r>
     </w:p>
     <w:p>
       <w:pPr>
@@ -795,21 +1714,43 @@
         <w:jc w:val="both"/>
         <w:rPr>
           <w:rFonts w:cs="B Lotus"/>
-          <w:sz w:val="36"/>
-          <w:szCs w:val="36"/>
-          <w:rtl/>
-          <w:lang w:bidi="fa-IR"/>
-        </w:rPr>
-      </w:pPr>
-      <w:r>
-        <w:rPr>
-          <w:rFonts w:cs="B Lotus" w:hint="cs"/>
-          <w:sz w:val="36"/>
-          <w:szCs w:val="36"/>
-          <w:rtl/>
-          <w:lang w:bidi="fa-IR"/>
-        </w:rPr>
-        <w:t>سوال 4.</w:t>
+          <w:sz w:val="32"/>
+          <w:szCs w:val="32"/>
+          <w:rtl/>
+          <w:lang w:bidi="fa-IR"/>
+        </w:rPr>
+      </w:pPr>
+      <w:r>
+        <w:rPr>
+          <w:rFonts w:cs="B Lotus" w:hint="cs"/>
+          <w:sz w:val="32"/>
+          <w:szCs w:val="32"/>
+          <w:rtl/>
+          <w:lang w:bidi="fa-IR"/>
+        </w:rPr>
+        <w:t xml:space="preserve">در طرف دیگر شبکه های عصبی برای تشخیص الگو های پیچیده، مجموعه داده های بدون ساختار، کلاس بندی چند </w:t>
+      </w:r>
+      <w:proofErr w:type="spellStart"/>
+      <w:r>
+        <w:rPr>
+          <w:rFonts w:cs="B Lotus" w:hint="cs"/>
+          <w:sz w:val="32"/>
+          <w:szCs w:val="32"/>
+          <w:rtl/>
+          <w:lang w:bidi="fa-IR"/>
+        </w:rPr>
+        <w:t>کلاسه</w:t>
+      </w:r>
+      <w:proofErr w:type="spellEnd"/>
+      <w:r>
+        <w:rPr>
+          <w:rFonts w:cs="B Lotus" w:hint="cs"/>
+          <w:sz w:val="32"/>
+          <w:szCs w:val="32"/>
+          <w:rtl/>
+          <w:lang w:bidi="fa-IR"/>
+        </w:rPr>
+        <w:t xml:space="preserve"> مناسب هستند.</w:t>
       </w:r>
     </w:p>
     <w:p>
@@ -817,64 +1758,28 @@
         <w:bidi/>
         <w:jc w:val="both"/>
         <w:rPr>
-          <w:rFonts w:cs="B Lotus"/>
-          <w:sz w:val="36"/>
-          <w:szCs w:val="36"/>
-          <w:rtl/>
-          <w:lang w:bidi="fa-IR"/>
-        </w:rPr>
-      </w:pPr>
-    </w:p>
-    <w:p>
-      <w:pPr>
-        <w:bidi/>
-        <w:jc w:val="both"/>
-        <w:rPr>
-          <w:rFonts w:cs="B Lotus"/>
-          <w:sz w:val="36"/>
-          <w:szCs w:val="36"/>
-          <w:rtl/>
-          <w:lang w:bidi="fa-IR"/>
-        </w:rPr>
-      </w:pPr>
-      <w:r>
-        <w:rPr>
-          <w:rFonts w:cs="B Lotus" w:hint="cs"/>
-          <w:sz w:val="36"/>
-          <w:szCs w:val="36"/>
-          <w:rtl/>
-          <w:lang w:bidi="fa-IR"/>
-        </w:rPr>
-        <w:t>سوال 5.</w:t>
-      </w:r>
-    </w:p>
-    <w:p>
-      <w:pPr>
-        <w:bidi/>
-        <w:jc w:val="both"/>
-        <w:rPr>
-          <w:rFonts w:cs="B Lotus"/>
-          <w:sz w:val="36"/>
-          <w:szCs w:val="36"/>
-          <w:rtl/>
-          <w:lang w:bidi="fa-IR"/>
-        </w:rPr>
-      </w:pPr>
-      <w:r>
-        <w:rPr>
-          <w:rFonts w:cs="B Lotus" w:hint="cs"/>
-          <w:sz w:val="36"/>
-          <w:szCs w:val="36"/>
-          <w:rtl/>
-          <w:lang w:bidi="fa-IR"/>
-        </w:rPr>
-        <w:t xml:space="preserve">در رویکرد آموزش، </w:t>
-      </w:r>
-      <w:r>
-        <w:rPr>
-          <w:rFonts w:cs="B Lotus"/>
-          <w:sz w:val="36"/>
-          <w:szCs w:val="36"/>
+          <w:rFonts w:cs="B Lotus" w:hint="cs"/>
+          <w:sz w:val="32"/>
+          <w:szCs w:val="32"/>
+          <w:rtl/>
+          <w:lang w:bidi="fa-IR"/>
+        </w:rPr>
+      </w:pPr>
+      <w:r>
+        <w:rPr>
+          <w:rFonts w:cs="B Lotus" w:hint="cs"/>
+          <w:sz w:val="32"/>
+          <w:szCs w:val="32"/>
+          <w:rtl/>
+          <w:lang w:bidi="fa-IR"/>
+        </w:rPr>
+        <w:t xml:space="preserve">معمولا از </w:t>
+      </w:r>
+      <w:r>
+        <w:rPr>
+          <w:rFonts w:cs="B Lotus"/>
+          <w:sz w:val="32"/>
+          <w:szCs w:val="32"/>
           <w:lang w:bidi="fa-IR"/>
         </w:rPr>
         <w:t>SVM</w:t>
@@ -882,432 +1787,8 @@
       <w:r>
         <w:rPr>
           <w:rFonts w:cs="B Lotus" w:hint="cs"/>
-          <w:sz w:val="36"/>
-          <w:szCs w:val="36"/>
-          <w:rtl/>
-          <w:lang w:bidi="fa-IR"/>
-        </w:rPr>
-        <w:t xml:space="preserve"> ها به دنبال پیدا کردن یک مرز تصمیم گیری یا یک صفحه </w:t>
-      </w:r>
-      <w:r>
-        <w:rPr>
-          <w:rFonts w:cs="B Lotus"/>
-          <w:sz w:val="36"/>
-          <w:szCs w:val="36"/>
-          <w:lang w:bidi="fa-IR"/>
-        </w:rPr>
-        <w:t>(hyperplane)</w:t>
-      </w:r>
-      <w:r>
-        <w:rPr>
-          <w:rFonts w:cs="B Lotus" w:hint="cs"/>
-          <w:sz w:val="36"/>
-          <w:szCs w:val="36"/>
-          <w:rtl/>
-          <w:lang w:bidi="fa-IR"/>
-        </w:rPr>
-        <w:t xml:space="preserve"> برای جدا کردن داده های کلاس های مختلف هست که هدف آن بدست آوردن بیشترین </w:t>
-      </w:r>
-      <w:r>
-        <w:rPr>
-          <w:rFonts w:cs="B Lotus"/>
-          <w:sz w:val="36"/>
-          <w:szCs w:val="36"/>
-          <w:lang w:bidi="fa-IR"/>
-        </w:rPr>
-        <w:t>margin</w:t>
-      </w:r>
-      <w:r>
-        <w:rPr>
-          <w:rFonts w:cs="B Lotus" w:hint="cs"/>
-          <w:sz w:val="36"/>
-          <w:szCs w:val="36"/>
-          <w:rtl/>
-          <w:lang w:bidi="fa-IR"/>
-        </w:rPr>
-        <w:t xml:space="preserve"> است. در طرف دیگر شبکه های عصبی با کمک لایه های مختلف و تغییر مداوم پارامترهای آزاد مثل وزن ها یاد میگیرند. </w:t>
-      </w:r>
-    </w:p>
-    <w:p>
-      <w:pPr>
-        <w:bidi/>
-        <w:jc w:val="both"/>
-        <w:rPr>
-          <w:rFonts w:cs="B Lotus"/>
-          <w:sz w:val="36"/>
-          <w:szCs w:val="36"/>
-          <w:rtl/>
-          <w:lang w:bidi="fa-IR"/>
-        </w:rPr>
-      </w:pPr>
-      <w:r>
-        <w:rPr>
-          <w:rFonts w:cs="B Lotus"/>
-          <w:sz w:val="36"/>
-          <w:szCs w:val="36"/>
-          <w:lang w:bidi="fa-IR"/>
-        </w:rPr>
-        <w:t>SVM</w:t>
-      </w:r>
-      <w:r>
-        <w:rPr>
-          <w:rFonts w:cs="B Lotus" w:hint="cs"/>
-          <w:sz w:val="36"/>
-          <w:szCs w:val="36"/>
-          <w:rtl/>
-          <w:lang w:bidi="fa-IR"/>
-        </w:rPr>
-        <w:t xml:space="preserve"> برای استفاده از </w:t>
-      </w:r>
-      <w:r>
-        <w:rPr>
-          <w:rFonts w:cs="B Lotus"/>
-          <w:sz w:val="36"/>
-          <w:szCs w:val="36"/>
-          <w:lang w:bidi="fa-IR"/>
-        </w:rPr>
-        <w:t>dataset</w:t>
-      </w:r>
-      <w:r>
-        <w:rPr>
-          <w:rFonts w:cs="B Lotus" w:hint="cs"/>
-          <w:sz w:val="36"/>
-          <w:szCs w:val="36"/>
-          <w:rtl/>
-          <w:lang w:bidi="fa-IR"/>
-        </w:rPr>
-        <w:t>های کوچک تا متوسط مناسب هستند مخصوص</w:t>
-      </w:r>
-      <w:r>
-        <w:rPr>
-          <w:rFonts w:cs="B Lotus" w:hint="cs"/>
-          <w:sz w:val="36"/>
-          <w:szCs w:val="36"/>
-          <w:rtl/>
-          <w:lang w:bidi="fa-IR"/>
-        </w:rPr>
-        <w:t>ا</w:t>
-      </w:r>
-      <w:r>
-        <w:rPr>
-          <w:rFonts w:cs="B Lotus" w:hint="cs"/>
-          <w:sz w:val="36"/>
-          <w:szCs w:val="36"/>
-          <w:rtl/>
-          <w:lang w:bidi="fa-IR"/>
-        </w:rPr>
-        <w:t xml:space="preserve"> برای کلاس بندی های دودویی </w:t>
-      </w:r>
-      <w:r>
-        <w:rPr>
-          <w:rFonts w:cs="B Lotus"/>
-          <w:sz w:val="36"/>
-          <w:szCs w:val="36"/>
-          <w:lang w:bidi="fa-IR"/>
-        </w:rPr>
-        <w:t>(binary)</w:t>
-      </w:r>
-      <w:r>
-        <w:rPr>
-          <w:rFonts w:cs="B Lotus" w:hint="cs"/>
-          <w:sz w:val="36"/>
-          <w:szCs w:val="36"/>
-          <w:rtl/>
-          <w:lang w:bidi="fa-IR"/>
-        </w:rPr>
-        <w:t xml:space="preserve">. </w:t>
-      </w:r>
-      <w:r>
-        <w:rPr>
-          <w:rFonts w:cs="B Lotus" w:hint="cs"/>
-          <w:sz w:val="36"/>
-          <w:szCs w:val="36"/>
-          <w:rtl/>
-          <w:lang w:bidi="fa-IR"/>
-        </w:rPr>
-        <w:t xml:space="preserve">در طرف دیگر شبکه های عصبی بسیار نسبت منعطف هستند و میتوانند مدل های پیچیده تری به شمار بیان، و میتوانند روی مجموعه داده های بسیار بزرگ و بعد های بالاتر مورد استفاده قرار بگیرند. به همین دلیل </w:t>
-      </w:r>
-      <w:r>
-        <w:rPr>
-          <w:rFonts w:cs="B Lotus"/>
-          <w:sz w:val="36"/>
-          <w:szCs w:val="36"/>
-          <w:lang w:bidi="fa-IR"/>
-        </w:rPr>
-        <w:t>SVM</w:t>
-      </w:r>
-      <w:r>
-        <w:rPr>
-          <w:rFonts w:cs="B Lotus" w:hint="cs"/>
-          <w:sz w:val="36"/>
-          <w:szCs w:val="36"/>
-          <w:rtl/>
-          <w:lang w:bidi="fa-IR"/>
-        </w:rPr>
-        <w:t xml:space="preserve"> نیاز به منابع محاسباتی کمتری نسبت به شبکه های عصبی دارند</w:t>
-      </w:r>
-      <w:r>
-        <w:rPr>
-          <w:rFonts w:cs="B Lotus" w:hint="cs"/>
-          <w:sz w:val="36"/>
-          <w:szCs w:val="36"/>
-          <w:rtl/>
-          <w:lang w:bidi="fa-IR"/>
-        </w:rPr>
-        <w:t xml:space="preserve">. </w:t>
-      </w:r>
-      <w:r>
-        <w:rPr>
-          <w:rFonts w:cs="B Lotus"/>
-          <w:sz w:val="36"/>
-          <w:szCs w:val="36"/>
-          <w:lang w:bidi="fa-IR"/>
-        </w:rPr>
-        <w:t>SVM</w:t>
-      </w:r>
-      <w:r>
-        <w:rPr>
-          <w:rFonts w:cs="B Lotus" w:hint="cs"/>
-          <w:sz w:val="36"/>
-          <w:szCs w:val="36"/>
-          <w:rtl/>
-          <w:lang w:bidi="fa-IR"/>
-        </w:rPr>
-        <w:t xml:space="preserve"> ها هایپر پارامتر </w:t>
-      </w:r>
-      <w:r>
-        <w:rPr>
-          <w:rFonts w:cs="B Lotus" w:hint="cs"/>
-          <w:sz w:val="36"/>
-          <w:szCs w:val="36"/>
-          <w:rtl/>
-          <w:lang w:bidi="fa-IR"/>
-        </w:rPr>
-        <w:lastRenderedPageBreak/>
-        <w:t xml:space="preserve">های کمتری نسبت به شبکه های عصبی دارند که فقط شامل </w:t>
-      </w:r>
-      <w:r>
-        <w:rPr>
-          <w:rFonts w:cs="B Lotus"/>
-          <w:sz w:val="36"/>
-          <w:szCs w:val="36"/>
-          <w:lang w:bidi="fa-IR"/>
-        </w:rPr>
-        <w:t>C</w:t>
-      </w:r>
-      <w:r>
-        <w:rPr>
-          <w:rFonts w:cs="B Lotus" w:hint="cs"/>
-          <w:sz w:val="36"/>
-          <w:szCs w:val="36"/>
-          <w:rtl/>
-          <w:lang w:bidi="fa-IR"/>
-        </w:rPr>
-        <w:t xml:space="preserve"> و پارامتر های </w:t>
-      </w:r>
-      <w:r>
-        <w:rPr>
-          <w:rFonts w:cs="B Lotus"/>
-          <w:sz w:val="36"/>
-          <w:szCs w:val="36"/>
-          <w:lang w:bidi="fa-IR"/>
-        </w:rPr>
-        <w:t>kernel</w:t>
-      </w:r>
-      <w:r>
-        <w:rPr>
-          <w:rFonts w:cs="B Lotus" w:hint="cs"/>
-          <w:sz w:val="36"/>
-          <w:szCs w:val="36"/>
-          <w:rtl/>
-          <w:lang w:bidi="fa-IR"/>
-        </w:rPr>
-        <w:t xml:space="preserve"> هست. همچنین انتخاب برای </w:t>
-      </w:r>
-      <w:r>
-        <w:rPr>
-          <w:rFonts w:cs="B Lotus"/>
-          <w:sz w:val="36"/>
-          <w:szCs w:val="36"/>
-          <w:lang w:bidi="fa-IR"/>
-        </w:rPr>
-        <w:t>kernel</w:t>
-      </w:r>
-      <w:r>
-        <w:rPr>
-          <w:rFonts w:cs="B Lotus" w:hint="cs"/>
-          <w:sz w:val="36"/>
-          <w:szCs w:val="36"/>
-          <w:rtl/>
-          <w:lang w:bidi="fa-IR"/>
-        </w:rPr>
-        <w:t xml:space="preserve"> هم بین مدل خطی و </w:t>
-      </w:r>
-      <w:r>
-        <w:rPr>
-          <w:rFonts w:cs="B Lotus"/>
-          <w:sz w:val="36"/>
-          <w:szCs w:val="36"/>
-          <w:lang w:bidi="fa-IR"/>
-        </w:rPr>
-        <w:t>RBF</w:t>
-      </w:r>
-      <w:r>
-        <w:rPr>
-          <w:rFonts w:cs="B Lotus" w:hint="cs"/>
-          <w:sz w:val="36"/>
-          <w:szCs w:val="36"/>
-          <w:rtl/>
-          <w:lang w:bidi="fa-IR"/>
-        </w:rPr>
-        <w:t xml:space="preserve"> محدود هستند. از طرف دیگر شبکه های عصبی با طیف گسترده ای از هایپر </w:t>
-      </w:r>
-      <w:proofErr w:type="spellStart"/>
-      <w:r>
-        <w:rPr>
-          <w:rFonts w:cs="B Lotus" w:hint="cs"/>
-          <w:sz w:val="36"/>
-          <w:szCs w:val="36"/>
-          <w:rtl/>
-          <w:lang w:bidi="fa-IR"/>
-        </w:rPr>
-        <w:t>پارامترها</w:t>
-      </w:r>
-      <w:proofErr w:type="spellEnd"/>
-      <w:r>
-        <w:rPr>
-          <w:rFonts w:cs="B Lotus" w:hint="cs"/>
-          <w:sz w:val="36"/>
-          <w:szCs w:val="36"/>
-          <w:rtl/>
-          <w:lang w:bidi="fa-IR"/>
-        </w:rPr>
-        <w:t xml:space="preserve"> و ... درگیر هستند. </w:t>
-      </w:r>
-    </w:p>
-    <w:p>
-      <w:pPr>
-        <w:bidi/>
-        <w:jc w:val="both"/>
-        <w:rPr>
-          <w:rFonts w:cs="B Lotus"/>
-          <w:sz w:val="36"/>
-          <w:szCs w:val="36"/>
-          <w:rtl/>
-          <w:lang w:bidi="fa-IR"/>
-        </w:rPr>
-      </w:pPr>
-      <w:r>
-        <w:rPr>
-          <w:rFonts w:cs="B Lotus"/>
-          <w:sz w:val="36"/>
-          <w:szCs w:val="36"/>
-          <w:lang w:bidi="fa-IR"/>
-        </w:rPr>
-        <w:t>SVM</w:t>
-      </w:r>
-      <w:r>
-        <w:rPr>
-          <w:rFonts w:cs="B Lotus" w:hint="cs"/>
-          <w:sz w:val="36"/>
-          <w:szCs w:val="36"/>
-          <w:rtl/>
-          <w:lang w:bidi="fa-IR"/>
-        </w:rPr>
-        <w:t xml:space="preserve"> ها برای کلاس بندی متن، کلاس بندی دودویی </w:t>
-      </w:r>
-      <w:r>
-        <w:rPr>
-          <w:rFonts w:cs="B Lotus" w:hint="cs"/>
-          <w:sz w:val="36"/>
-          <w:szCs w:val="36"/>
-          <w:rtl/>
-          <w:lang w:bidi="fa-IR"/>
-        </w:rPr>
-        <w:t>و مجموعه داده های کوچک تا متوسط مناسب هستند.</w:t>
-      </w:r>
-    </w:p>
-    <w:p>
-      <w:pPr>
-        <w:bidi/>
-        <w:jc w:val="both"/>
-        <w:rPr>
-          <w:rFonts w:cs="B Lotus"/>
-          <w:sz w:val="36"/>
-          <w:szCs w:val="36"/>
-          <w:rtl/>
-          <w:lang w:bidi="fa-IR"/>
-        </w:rPr>
-      </w:pPr>
-      <w:r>
-        <w:rPr>
-          <w:rFonts w:cs="B Lotus" w:hint="cs"/>
-          <w:sz w:val="36"/>
-          <w:szCs w:val="36"/>
-          <w:rtl/>
-          <w:lang w:bidi="fa-IR"/>
-        </w:rPr>
-        <w:t xml:space="preserve">در طرف دیگر شبکه های عصبی برای تشخیص الگو های پیچیده، مجموعه داده های بدون ساختار، کلاس بندی چند </w:t>
-      </w:r>
-      <w:proofErr w:type="spellStart"/>
-      <w:r>
-        <w:rPr>
-          <w:rFonts w:cs="B Lotus" w:hint="cs"/>
-          <w:sz w:val="36"/>
-          <w:szCs w:val="36"/>
-          <w:rtl/>
-          <w:lang w:bidi="fa-IR"/>
-        </w:rPr>
-        <w:t>کلاسه</w:t>
-      </w:r>
-      <w:proofErr w:type="spellEnd"/>
-      <w:r>
-        <w:rPr>
-          <w:rFonts w:cs="B Lotus" w:hint="cs"/>
-          <w:sz w:val="36"/>
-          <w:szCs w:val="36"/>
-          <w:rtl/>
-          <w:lang w:bidi="fa-IR"/>
-        </w:rPr>
-        <w:t xml:space="preserve"> مناسب هستند.</w:t>
-      </w:r>
-    </w:p>
-    <w:p>
-      <w:pPr>
-        <w:bidi/>
-        <w:jc w:val="both"/>
-        <w:rPr>
-          <w:rFonts w:cs="B Lotus" w:hint="cs"/>
-          <w:sz w:val="36"/>
-          <w:szCs w:val="36"/>
-          <w:rtl/>
-          <w:lang w:bidi="fa-IR"/>
-        </w:rPr>
-      </w:pPr>
-      <w:r>
-        <w:rPr>
-          <w:rFonts w:cs="B Lotus" w:hint="cs"/>
-          <w:sz w:val="36"/>
-          <w:szCs w:val="36"/>
-          <w:rtl/>
-          <w:lang w:bidi="fa-IR"/>
-        </w:rPr>
-        <w:t xml:space="preserve">معمولا از </w:t>
-      </w:r>
-      <w:r>
-        <w:rPr>
-          <w:rFonts w:cs="B Lotus"/>
-          <w:sz w:val="36"/>
-          <w:szCs w:val="36"/>
-          <w:lang w:bidi="fa-IR"/>
-        </w:rPr>
-        <w:t>SVM</w:t>
-      </w:r>
-      <w:r>
-        <w:rPr>
-          <w:rFonts w:cs="B Lotus" w:hint="cs"/>
-          <w:sz w:val="36"/>
-          <w:szCs w:val="36"/>
+          <w:sz w:val="32"/>
+          <w:szCs w:val="32"/>
           <w:rtl/>
           <w:lang w:bidi="fa-IR"/>
         </w:rPr>
@@ -1316,8 +1797,8 @@
       <w:r>
         <w:rPr>
           <w:rFonts w:cs="B Lotus"/>
-          <w:sz w:val="36"/>
-          <w:szCs w:val="36"/>
+          <w:sz w:val="32"/>
+          <w:szCs w:val="32"/>
           <w:lang w:bidi="fa-IR"/>
         </w:rPr>
         <w:t>spam email detection</w:t>
@@ -1325,8 +1806,8 @@
       <w:r>
         <w:rPr>
           <w:rFonts w:cs="B Lotus" w:hint="cs"/>
-          <w:sz w:val="36"/>
-          <w:szCs w:val="36"/>
+          <w:sz w:val="32"/>
+          <w:szCs w:val="32"/>
           <w:rtl/>
           <w:lang w:bidi="fa-IR"/>
         </w:rPr>
@@ -1335,8 +1816,8 @@
       <w:r>
         <w:rPr>
           <w:rFonts w:cs="B Lotus" w:hint="cs"/>
-          <w:sz w:val="36"/>
-          <w:szCs w:val="36"/>
+          <w:sz w:val="32"/>
+          <w:szCs w:val="32"/>
           <w:rtl/>
           <w:lang w:bidi="fa-IR"/>
         </w:rPr>

</xml_diff>

<commit_message>
[ADD] question 1 and 2 of ML homework07 added
</commit_message>
<xml_diff>
--- a/Machine Learning/homeworks/ML1403_HW07_SVM_4033904504.docx
+++ b/Machine Learning/homeworks/ML1403_HW07_SVM_4033904504.docx
@@ -334,17 +334,21 @@
         <w:bidi/>
         <w:rPr>
           <w:rFonts w:cs="B Lotus"/>
-          <w:sz w:val="36"/>
-          <w:szCs w:val="36"/>
-          <w:rtl/>
-          <w:lang w:bidi="fa-IR"/>
-        </w:rPr>
-      </w:pPr>
-      <w:r>
-        <w:rPr>
-          <w:rFonts w:cs="B Lotus" w:hint="cs"/>
-          <w:sz w:val="36"/>
-          <w:szCs w:val="36"/>
+          <w:b/>
+          <w:bCs/>
+          <w:sz w:val="40"/>
+          <w:szCs w:val="40"/>
+          <w:rtl/>
+          <w:lang w:bidi="fa-IR"/>
+        </w:rPr>
+      </w:pPr>
+      <w:r>
+        <w:rPr>
+          <w:rFonts w:cs="B Lotus" w:hint="cs"/>
+          <w:b/>
+          <w:bCs/>
+          <w:sz w:val="40"/>
+          <w:szCs w:val="40"/>
           <w:rtl/>
           <w:lang w:bidi="fa-IR"/>
         </w:rPr>
@@ -363,26 +367,215 @@
           <w:lang w:bidi="fa-IR"/>
         </w:rPr>
       </w:pPr>
-    </w:p>
-    <w:p>
-      <w:pPr>
-        <w:bidi/>
-        <w:rPr>
-          <w:rFonts w:cs="B Lotus"/>
-          <w:sz w:val="36"/>
-          <w:szCs w:val="36"/>
-          <w:rtl/>
-          <w:lang w:bidi="fa-IR"/>
-        </w:rPr>
-      </w:pPr>
-      <w:r>
-        <w:rPr>
-          <w:rFonts w:cs="B Lotus" w:hint="cs"/>
-          <w:sz w:val="36"/>
-          <w:szCs w:val="36"/>
-          <w:rtl/>
-          <w:lang w:bidi="fa-IR"/>
-        </w:rPr>
+      <w:r>
+        <w:rPr>
+          <w:noProof/>
+        </w:rPr>
+        <w:drawing>
+          <wp:inline distT="0" distB="0" distL="0" distR="0" wp14:anchorId="3FC6AB36" wp14:editId="6F2DE21D">
+            <wp:extent cx="4257301" cy="4790556"/>
+            <wp:effectExtent l="0" t="0" r="0" b="0"/>
+            <wp:docPr id="348123868" name="Picture 1"/>
+            <wp:cNvGraphicFramePr>
+              <a:graphicFrameLocks xmlns:a="http://schemas.openxmlformats.org/drawingml/2006/main" noChangeAspect="1"/>
+            </wp:cNvGraphicFramePr>
+            <a:graphic xmlns:a="http://schemas.openxmlformats.org/drawingml/2006/main">
+              <a:graphicData uri="http://schemas.openxmlformats.org/drawingml/2006/picture">
+                <pic:pic xmlns:pic="http://schemas.openxmlformats.org/drawingml/2006/picture">
+                  <pic:nvPicPr>
+                    <pic:cNvPr id="348123868" name=""/>
+                    <pic:cNvPicPr/>
+                  </pic:nvPicPr>
+                  <pic:blipFill>
+                    <a:blip r:embed="rId5"/>
+                    <a:stretch>
+                      <a:fillRect/>
+                    </a:stretch>
+                  </pic:blipFill>
+                  <pic:spPr>
+                    <a:xfrm>
+                      <a:off x="0" y="0"/>
+                      <a:ext cx="4269607" cy="4804403"/>
+                    </a:xfrm>
+                    <a:prstGeom prst="rect">
+                      <a:avLst/>
+                    </a:prstGeom>
+                  </pic:spPr>
+                </pic:pic>
+              </a:graphicData>
+            </a:graphic>
+          </wp:inline>
+        </w:drawing>
+      </w:r>
+    </w:p>
+    <w:p>
+      <w:pPr>
+        <w:bidi/>
+        <w:rPr>
+          <w:rFonts w:cs="B Lotus" w:hint="cs"/>
+          <w:sz w:val="36"/>
+          <w:szCs w:val="36"/>
+          <w:rtl/>
+          <w:lang w:bidi="fa-IR"/>
+        </w:rPr>
+      </w:pPr>
+      <w:r>
+        <w:rPr>
+          <w:rFonts w:cs="B Lotus"/>
+          <w:sz w:val="36"/>
+          <w:szCs w:val="36"/>
+          <w:lang w:bidi="fa-IR"/>
+        </w:rPr>
+        <w:t>*</w:t>
+      </w:r>
+      <w:r>
+        <w:rPr>
+          <w:rFonts w:cs="B Lotus" w:hint="cs"/>
+          <w:sz w:val="36"/>
+          <w:szCs w:val="36"/>
+          <w:rtl/>
+          <w:lang w:bidi="fa-IR"/>
+        </w:rPr>
+        <w:t>ادامه سوال در صفحه بعد قرار دارد.</w:t>
+      </w:r>
+    </w:p>
+    <w:p>
+      <w:pPr>
+        <w:bidi/>
+        <w:rPr>
+          <w:rFonts w:cs="B Lotus"/>
+          <w:sz w:val="36"/>
+          <w:szCs w:val="36"/>
+          <w:rtl/>
+          <w:lang w:bidi="fa-IR"/>
+        </w:rPr>
+      </w:pPr>
+      <w:r>
+        <w:rPr>
+          <w:noProof/>
+        </w:rPr>
+        <w:lastRenderedPageBreak/>
+        <w:drawing>
+          <wp:inline distT="0" distB="0" distL="0" distR="0" wp14:anchorId="2B018E2A" wp14:editId="75B7A823">
+            <wp:extent cx="4695825" cy="5438775"/>
+            <wp:effectExtent l="0" t="0" r="9525" b="9525"/>
+            <wp:docPr id="698676853" name="Picture 1"/>
+            <wp:cNvGraphicFramePr>
+              <a:graphicFrameLocks xmlns:a="http://schemas.openxmlformats.org/drawingml/2006/main" noChangeAspect="1"/>
+            </wp:cNvGraphicFramePr>
+            <a:graphic xmlns:a="http://schemas.openxmlformats.org/drawingml/2006/main">
+              <a:graphicData uri="http://schemas.openxmlformats.org/drawingml/2006/picture">
+                <pic:pic xmlns:pic="http://schemas.openxmlformats.org/drawingml/2006/picture">
+                  <pic:nvPicPr>
+                    <pic:cNvPr id="698676853" name=""/>
+                    <pic:cNvPicPr/>
+                  </pic:nvPicPr>
+                  <pic:blipFill>
+                    <a:blip r:embed="rId6"/>
+                    <a:stretch>
+                      <a:fillRect/>
+                    </a:stretch>
+                  </pic:blipFill>
+                  <pic:spPr>
+                    <a:xfrm>
+                      <a:off x="0" y="0"/>
+                      <a:ext cx="4695825" cy="5438775"/>
+                    </a:xfrm>
+                    <a:prstGeom prst="rect">
+                      <a:avLst/>
+                    </a:prstGeom>
+                  </pic:spPr>
+                </pic:pic>
+              </a:graphicData>
+            </a:graphic>
+          </wp:inline>
+        </w:drawing>
+      </w:r>
+    </w:p>
+    <w:p>
+      <w:pPr>
+        <w:bidi/>
+        <w:rPr>
+          <w:rFonts w:cs="B Lotus"/>
+          <w:sz w:val="36"/>
+          <w:szCs w:val="36"/>
+          <w:rtl/>
+          <w:lang w:bidi="fa-IR"/>
+        </w:rPr>
+      </w:pPr>
+    </w:p>
+    <w:p>
+      <w:pPr>
+        <w:bidi/>
+        <w:rPr>
+          <w:rFonts w:cs="B Lotus"/>
+          <w:sz w:val="36"/>
+          <w:szCs w:val="36"/>
+          <w:rtl/>
+          <w:lang w:bidi="fa-IR"/>
+        </w:rPr>
+      </w:pPr>
+    </w:p>
+    <w:p>
+      <w:pPr>
+        <w:bidi/>
+        <w:rPr>
+          <w:rFonts w:cs="B Lotus"/>
+          <w:sz w:val="36"/>
+          <w:szCs w:val="36"/>
+          <w:rtl/>
+          <w:lang w:bidi="fa-IR"/>
+        </w:rPr>
+      </w:pPr>
+    </w:p>
+    <w:p>
+      <w:pPr>
+        <w:bidi/>
+        <w:rPr>
+          <w:rFonts w:cs="B Lotus"/>
+          <w:sz w:val="36"/>
+          <w:szCs w:val="36"/>
+          <w:rtl/>
+          <w:lang w:bidi="fa-IR"/>
+        </w:rPr>
+      </w:pPr>
+    </w:p>
+    <w:p>
+      <w:pPr>
+        <w:bidi/>
+        <w:rPr>
+          <w:rFonts w:cs="B Lotus"/>
+          <w:sz w:val="36"/>
+          <w:szCs w:val="36"/>
+          <w:rtl/>
+          <w:lang w:bidi="fa-IR"/>
+        </w:rPr>
+      </w:pPr>
+    </w:p>
+    <w:p>
+      <w:pPr>
+        <w:bidi/>
+        <w:rPr>
+          <w:rFonts w:cs="B Lotus"/>
+          <w:b/>
+          <w:bCs/>
+          <w:sz w:val="40"/>
+          <w:szCs w:val="40"/>
+          <w:rtl/>
+          <w:lang w:bidi="fa-IR"/>
+        </w:rPr>
+      </w:pPr>
+      <w:r>
+        <w:rPr>
+          <w:rFonts w:cs="B Lotus" w:hint="cs"/>
+          <w:b/>
+          <w:bCs/>
+          <w:sz w:val="40"/>
+          <w:szCs w:val="40"/>
+          <w:rtl/>
+          <w:lang w:bidi="fa-IR"/>
+        </w:rPr>
+        <w:lastRenderedPageBreak/>
         <w:t>سوال 2.</w:t>
       </w:r>
     </w:p>
@@ -424,7 +617,7 @@
                     </pic:cNvPicPr>
                   </pic:nvPicPr>
                   <pic:blipFill>
-                    <a:blip r:embed="rId4">
+                    <a:blip r:embed="rId7">
                       <a:extLst>
                         <a:ext uri="{28A0092B-C50C-407E-A947-70E740481C1C}">
                           <a14:useLocalDpi xmlns:a14="http://schemas.microsoft.com/office/drawing/2010/main" val="0"/>
@@ -463,29 +656,146 @@
           <w:rFonts w:cs="B Lotus"/>
           <w:sz w:val="36"/>
           <w:szCs w:val="36"/>
-          <w:lang w:bidi="fa-IR"/>
-        </w:rPr>
-      </w:pPr>
-    </w:p>
-    <w:p>
-      <w:pPr>
-        <w:bidi/>
-        <w:rPr>
-          <w:rFonts w:cs="B Lotus"/>
-          <w:sz w:val="36"/>
-          <w:szCs w:val="36"/>
-          <w:rtl/>
-          <w:lang w:bidi="fa-IR"/>
-        </w:rPr>
-      </w:pPr>
-      <w:r>
-        <w:rPr>
-          <w:rFonts w:cs="B Lotus" w:hint="cs"/>
-          <w:sz w:val="36"/>
-          <w:szCs w:val="36"/>
-          <w:rtl/>
-          <w:lang w:bidi="fa-IR"/>
-        </w:rPr>
+          <w:rtl/>
+          <w:lang w:bidi="fa-IR"/>
+        </w:rPr>
+      </w:pPr>
+      <w:r>
+        <w:rPr>
+          <w:rFonts w:cs="B Lotus"/>
+          <w:sz w:val="36"/>
+          <w:szCs w:val="36"/>
+          <w:lang w:bidi="fa-IR"/>
+        </w:rPr>
+        <w:t>*</w:t>
+      </w:r>
+      <w:r>
+        <w:rPr>
+          <w:rFonts w:cs="B Lotus" w:hint="cs"/>
+          <w:sz w:val="36"/>
+          <w:szCs w:val="36"/>
+          <w:rtl/>
+          <w:lang w:bidi="fa-IR"/>
+        </w:rPr>
+        <w:t xml:space="preserve">محاسبات در صفحه بعد قرار دارد. </w:t>
+      </w:r>
+    </w:p>
+    <w:p>
+      <w:pPr>
+        <w:bidi/>
+        <w:jc w:val="center"/>
+        <w:rPr>
+          <w:rFonts w:cs="B Lotus" w:hint="cs"/>
+          <w:sz w:val="36"/>
+          <w:szCs w:val="36"/>
+          <w:lang w:bidi="fa-IR"/>
+        </w:rPr>
+      </w:pPr>
+      <w:r>
+        <w:rPr>
+          <w:rFonts w:cs="B Lotus" w:hint="cs"/>
+          <w:b/>
+          <w:bCs/>
+          <w:sz w:val="40"/>
+          <w:szCs w:val="40"/>
+          <w:rtl/>
+          <w:lang w:bidi="fa-IR"/>
+        </w:rPr>
+        <w:lastRenderedPageBreak/>
+        <w:t>محاسبات:</w:t>
+      </w:r>
+      <w:r>
+        <w:rPr>
+          <w:rFonts w:cs="B Lotus"/>
+          <w:sz w:val="36"/>
+          <w:szCs w:val="36"/>
+          <w:rtl/>
+          <w:lang w:bidi="fa-IR"/>
+        </w:rPr>
+        <w:br/>
+      </w:r>
+      <w:r>
+        <w:rPr>
+          <w:rFonts w:cs="B Lotus"/>
+          <w:noProof/>
+          <w:sz w:val="36"/>
+          <w:szCs w:val="36"/>
+          <w:lang w:bidi="fa-IR"/>
+        </w:rPr>
+        <w:drawing>
+          <wp:inline distT="0" distB="0" distL="0" distR="0" wp14:anchorId="03103E7A" wp14:editId="0B219850">
+            <wp:extent cx="4626794" cy="7513320"/>
+            <wp:effectExtent l="0" t="0" r="2540" b="0"/>
+            <wp:docPr id="891345823" name="Picture 4"/>
+            <wp:cNvGraphicFramePr>
+              <a:graphicFrameLocks xmlns:a="http://schemas.openxmlformats.org/drawingml/2006/main" noChangeAspect="1"/>
+            </wp:cNvGraphicFramePr>
+            <a:graphic xmlns:a="http://schemas.openxmlformats.org/drawingml/2006/main">
+              <a:graphicData uri="http://schemas.openxmlformats.org/drawingml/2006/picture">
+                <pic:pic xmlns:pic="http://schemas.openxmlformats.org/drawingml/2006/picture">
+                  <pic:nvPicPr>
+                    <pic:cNvPr id="0" name="Picture 6"/>
+                    <pic:cNvPicPr>
+                      <a:picLocks noChangeAspect="1" noChangeArrowheads="1"/>
+                    </pic:cNvPicPr>
+                  </pic:nvPicPr>
+                  <pic:blipFill>
+                    <a:blip r:embed="rId8">
+                      <a:extLst>
+                        <a:ext uri="{28A0092B-C50C-407E-A947-70E740481C1C}">
+                          <a14:useLocalDpi xmlns:a14="http://schemas.microsoft.com/office/drawing/2010/main" val="0"/>
+                        </a:ext>
+                      </a:extLst>
+                    </a:blip>
+                    <a:srcRect/>
+                    <a:stretch>
+                      <a:fillRect/>
+                    </a:stretch>
+                  </pic:blipFill>
+                  <pic:spPr bwMode="auto">
+                    <a:xfrm>
+                      <a:off x="0" y="0"/>
+                      <a:ext cx="4634173" cy="7525303"/>
+                    </a:xfrm>
+                    <a:prstGeom prst="rect">
+                      <a:avLst/>
+                    </a:prstGeom>
+                    <a:noFill/>
+                    <a:ln>
+                      <a:noFill/>
+                    </a:ln>
+                  </pic:spPr>
+                </pic:pic>
+              </a:graphicData>
+            </a:graphic>
+          </wp:inline>
+        </w:drawing>
+      </w:r>
+    </w:p>
+    <w:p>
+      <w:pPr>
+        <w:bidi/>
+        <w:rPr>
+          <w:rFonts w:cs="B Lotus"/>
+          <w:b/>
+          <w:bCs/>
+          <w:sz w:val="40"/>
+          <w:szCs w:val="40"/>
+          <w:rtl/>
+          <w:lang w:bidi="fa-IR"/>
+        </w:rPr>
+      </w:pPr>
+      <w:r>
+        <w:rPr>
+          <w:rFonts w:cs="B Lotus" w:hint="cs"/>
+          <w:b/>
+          <w:bCs/>
+          <w:sz w:val="40"/>
+          <w:szCs w:val="40"/>
+          <w:rtl/>
+          <w:lang w:bidi="fa-IR"/>
+        </w:rPr>
+        <w:lastRenderedPageBreak/>
         <w:t>سوال 3.</w:t>
       </w:r>
     </w:p>
@@ -691,7 +1001,6 @@
           <w:szCs w:val="36"/>
           <w:lang w:bidi="fa-IR"/>
         </w:rPr>
-        <w:lastRenderedPageBreak/>
         <w:drawing>
           <wp:inline distT="0" distB="0" distL="0" distR="0" wp14:anchorId="333A5554" wp14:editId="475C86B6">
             <wp:extent cx="5562600" cy="3073400"/>
@@ -710,7 +1019,7 @@
                     </pic:cNvPicPr>
                   </pic:nvPicPr>
                   <pic:blipFill>
-                    <a:blip r:embed="rId5">
+                    <a:blip r:embed="rId9">
                       <a:extLst>
                         <a:ext uri="{28A0092B-C50C-407E-A947-70E740481C1C}">
                           <a14:useLocalDpi xmlns:a14="http://schemas.microsoft.com/office/drawing/2010/main" val="0"/>
@@ -745,6 +1054,32 @@
     <w:p>
       <w:pPr>
         <w:bidi/>
+        <w:jc w:val="center"/>
+        <w:rPr>
+          <w:rFonts w:cs="B Lotus"/>
+          <w:sz w:val="36"/>
+          <w:szCs w:val="36"/>
+          <w:rtl/>
+          <w:lang w:bidi="fa-IR"/>
+        </w:rPr>
+      </w:pPr>
+    </w:p>
+    <w:p>
+      <w:pPr>
+        <w:bidi/>
+        <w:jc w:val="center"/>
+        <w:rPr>
+          <w:rFonts w:cs="B Lotus"/>
+          <w:sz w:val="36"/>
+          <w:szCs w:val="36"/>
+          <w:rtl/>
+          <w:lang w:bidi="fa-IR"/>
+        </w:rPr>
+      </w:pPr>
+    </w:p>
+    <w:p>
+      <w:pPr>
+        <w:bidi/>
         <w:jc w:val="both"/>
         <w:rPr>
           <w:rFonts w:cs="B Lotus"/>
@@ -767,6 +1102,17 @@
           <w:lang w:bidi="fa-IR"/>
         </w:rPr>
       </w:pPr>
+      <w:r>
+        <w:rPr>
+          <w:rFonts w:cs="B Lotus" w:hint="cs"/>
+          <w:sz w:val="36"/>
+          <w:szCs w:val="36"/>
+          <w:rtl/>
+          <w:lang w:bidi="fa-IR"/>
+        </w:rPr>
+        <w:lastRenderedPageBreak/>
+        <w:t>ب)</w:t>
+      </w:r>
     </w:p>
     <w:p>
       <w:pPr>
@@ -774,21 +1120,98 @@
         <w:jc w:val="both"/>
         <w:rPr>
           <w:rFonts w:cs="B Lotus"/>
-          <w:sz w:val="36"/>
-          <w:szCs w:val="36"/>
-          <w:rtl/>
-          <w:lang w:bidi="fa-IR"/>
-        </w:rPr>
-      </w:pPr>
-      <w:r>
-        <w:rPr>
-          <w:rFonts w:cs="B Lotus" w:hint="cs"/>
-          <w:sz w:val="36"/>
-          <w:szCs w:val="36"/>
-          <w:rtl/>
-          <w:lang w:bidi="fa-IR"/>
-        </w:rPr>
-        <w:t>ب)</w:t>
+          <w:sz w:val="32"/>
+          <w:szCs w:val="32"/>
+          <w:rtl/>
+          <w:lang w:bidi="fa-IR"/>
+        </w:rPr>
+      </w:pPr>
+      <w:r>
+        <w:rPr>
+          <w:rFonts w:cs="B Lotus" w:hint="cs"/>
+          <w:sz w:val="32"/>
+          <w:szCs w:val="32"/>
+          <w:rtl/>
+          <w:lang w:bidi="fa-IR"/>
+        </w:rPr>
+        <w:t xml:space="preserve">درست است. تابع </w:t>
+      </w:r>
+      <w:r>
+        <w:rPr>
+          <w:rFonts w:cs="B Lotus"/>
+          <w:sz w:val="32"/>
+          <w:szCs w:val="32"/>
+          <w:lang w:bidi="fa-IR"/>
+        </w:rPr>
+        <w:t>kernel</w:t>
+      </w:r>
+      <w:r>
+        <w:rPr>
+          <w:rFonts w:cs="B Lotus" w:hint="cs"/>
+          <w:sz w:val="32"/>
+          <w:szCs w:val="32"/>
+          <w:rtl/>
+          <w:lang w:bidi="fa-IR"/>
+        </w:rPr>
+        <w:t xml:space="preserve"> در واقع نزدیکی بین 2 داده ورودی را محاسبه میکند. این کار با محاسبه ضرب داخلی دو بردار </w:t>
+      </w:r>
+      <w:r>
+        <w:rPr>
+          <w:rFonts w:cs="B Lotus"/>
+          <w:sz w:val="32"/>
+          <w:szCs w:val="32"/>
+          <w:lang w:bidi="fa-IR"/>
+        </w:rPr>
+        <w:t>(vector)</w:t>
+      </w:r>
+      <w:r>
+        <w:rPr>
+          <w:rFonts w:cs="B Lotus" w:hint="cs"/>
+          <w:sz w:val="32"/>
+          <w:szCs w:val="32"/>
+          <w:rtl/>
+          <w:lang w:bidi="fa-IR"/>
+        </w:rPr>
+        <w:t xml:space="preserve"> </w:t>
+      </w:r>
+      <w:r>
+        <w:rPr>
+          <w:rFonts w:cs="B Lotus" w:hint="cs"/>
+          <w:sz w:val="32"/>
+          <w:szCs w:val="32"/>
+          <w:rtl/>
+          <w:lang w:bidi="fa-IR"/>
+        </w:rPr>
+        <w:t xml:space="preserve">در فضای ویژگی </w:t>
+      </w:r>
+      <w:r>
+        <w:rPr>
+          <w:rFonts w:cs="B Lotus"/>
+          <w:sz w:val="32"/>
+          <w:szCs w:val="32"/>
+          <w:lang w:bidi="fa-IR"/>
+        </w:rPr>
+        <w:t>(feature space)</w:t>
+      </w:r>
+      <w:r>
+        <w:rPr>
+          <w:rFonts w:cs="B Lotus" w:hint="cs"/>
+          <w:sz w:val="32"/>
+          <w:szCs w:val="32"/>
+          <w:rtl/>
+          <w:lang w:bidi="fa-IR"/>
+        </w:rPr>
+        <w:t xml:space="preserve"> انجام میشود. </w:t>
+      </w:r>
+      <w:r>
+        <w:rPr>
+          <w:rFonts w:cs="B Lotus" w:hint="cs"/>
+          <w:sz w:val="32"/>
+          <w:szCs w:val="32"/>
+          <w:rtl/>
+          <w:lang w:bidi="fa-IR"/>
+        </w:rPr>
+        <w:t xml:space="preserve">فضای ویژگی همان فضای مسئله ما هست اما در بعد های بالاتر یعنی بعد بیشتری به آن اضافه کردیم و مثلا از 2 بعد آن را به 3 بعد بردیم. </w:t>
       </w:r>
     </w:p>
     <w:p>
@@ -797,111 +1220,63 @@
         <w:jc w:val="both"/>
         <w:rPr>
           <w:rFonts w:cs="B Lotus"/>
-          <w:sz w:val="32"/>
-          <w:szCs w:val="32"/>
-          <w:rtl/>
-          <w:lang w:bidi="fa-IR"/>
-        </w:rPr>
-      </w:pPr>
-      <w:r>
-        <w:rPr>
-          <w:rFonts w:cs="B Lotus" w:hint="cs"/>
-          <w:sz w:val="32"/>
-          <w:szCs w:val="32"/>
-          <w:rtl/>
-          <w:lang w:bidi="fa-IR"/>
-        </w:rPr>
-        <w:t xml:space="preserve">درست است. تابع </w:t>
-      </w:r>
-      <w:r>
-        <w:rPr>
-          <w:rFonts w:cs="B Lotus"/>
-          <w:sz w:val="32"/>
-          <w:szCs w:val="32"/>
-          <w:lang w:bidi="fa-IR"/>
-        </w:rPr>
-        <w:t>kernel</w:t>
-      </w:r>
-      <w:r>
-        <w:rPr>
-          <w:rFonts w:cs="B Lotus" w:hint="cs"/>
-          <w:sz w:val="32"/>
-          <w:szCs w:val="32"/>
-          <w:rtl/>
-          <w:lang w:bidi="fa-IR"/>
-        </w:rPr>
-        <w:t xml:space="preserve"> در واقع نزدیکی بین 2 داده ورودی را محاسبه میکند. این کار با محاسبه ضرب داخلی دو بردار </w:t>
-      </w:r>
-      <w:r>
-        <w:rPr>
-          <w:rFonts w:cs="B Lotus"/>
-          <w:sz w:val="32"/>
-          <w:szCs w:val="32"/>
-          <w:lang w:bidi="fa-IR"/>
-        </w:rPr>
-        <w:t>(vector)</w:t>
-      </w:r>
-      <w:r>
-        <w:rPr>
-          <w:rFonts w:cs="B Lotus" w:hint="cs"/>
-          <w:sz w:val="32"/>
-          <w:szCs w:val="32"/>
-          <w:rtl/>
-          <w:lang w:bidi="fa-IR"/>
-        </w:rPr>
-        <w:t xml:space="preserve"> </w:t>
-      </w:r>
-      <w:r>
-        <w:rPr>
-          <w:rFonts w:cs="B Lotus" w:hint="cs"/>
-          <w:sz w:val="32"/>
-          <w:szCs w:val="32"/>
-          <w:rtl/>
-          <w:lang w:bidi="fa-IR"/>
-        </w:rPr>
-        <w:t xml:space="preserve">در فضای ویژگی </w:t>
-      </w:r>
-      <w:r>
-        <w:rPr>
-          <w:rFonts w:cs="B Lotus"/>
-          <w:sz w:val="32"/>
-          <w:szCs w:val="32"/>
-          <w:lang w:bidi="fa-IR"/>
-        </w:rPr>
-        <w:t>(feature space)</w:t>
-      </w:r>
-      <w:r>
-        <w:rPr>
-          <w:rFonts w:cs="B Lotus" w:hint="cs"/>
-          <w:sz w:val="32"/>
-          <w:szCs w:val="32"/>
-          <w:rtl/>
-          <w:lang w:bidi="fa-IR"/>
-        </w:rPr>
-        <w:t xml:space="preserve"> انجام میشود. </w:t>
-      </w:r>
-      <w:r>
-        <w:rPr>
-          <w:rFonts w:cs="B Lotus" w:hint="cs"/>
-          <w:sz w:val="32"/>
-          <w:szCs w:val="32"/>
-          <w:rtl/>
-          <w:lang w:bidi="fa-IR"/>
-        </w:rPr>
-        <w:t xml:space="preserve">فضای ویژگی همان فضای مسئله ما هست اما در بعد های بالاتر یعنی بعد بیشتری به آن اضافه کردیم و مثلا از 2 بعد آن را به 3 بعد بردیم. </w:t>
-      </w:r>
-    </w:p>
-    <w:p>
-      <w:pPr>
+          <w:b/>
+          <w:bCs/>
+          <w:sz w:val="40"/>
+          <w:szCs w:val="40"/>
+          <w:rtl/>
+          <w:lang w:bidi="fa-IR"/>
+        </w:rPr>
+      </w:pPr>
+      <w:r>
+        <w:rPr>
+          <w:rFonts w:cs="B Lotus" w:hint="cs"/>
+          <w:b/>
+          <w:bCs/>
+          <w:sz w:val="40"/>
+          <w:szCs w:val="40"/>
+          <w:rtl/>
+          <w:lang w:bidi="fa-IR"/>
+        </w:rPr>
+        <w:t>سوال 4.</w:t>
+      </w:r>
+    </w:p>
+    <w:p>
+      <w:pPr>
+        <w:pStyle w:val="ListParagraph"/>
+        <w:numPr>
+          <w:ilvl w:val="0"/>
+          <w:numId w:val="1"/>
+        </w:numPr>
         <w:bidi/>
         <w:jc w:val="both"/>
         <w:rPr>
           <w:rFonts w:cs="B Lotus"/>
           <w:sz w:val="36"/>
           <w:szCs w:val="36"/>
-          <w:lang w:bidi="fa-IR"/>
-        </w:rPr>
-      </w:pPr>
+          <w:rtl/>
+          <w:lang w:bidi="fa-IR"/>
+        </w:rPr>
+      </w:pPr>
+      <w:r>
+        <w:rPr>
+          <w:rFonts w:cs="B Lotus"/>
+          <w:sz w:val="36"/>
+          <w:szCs w:val="36"/>
+          <w:lang w:bidi="fa-IR"/>
+        </w:rPr>
+        <w:t>Soft margin</w:t>
+      </w:r>
+      <w:r>
+        <w:rPr>
+          <w:rFonts w:cs="B Lotus" w:hint="cs"/>
+          <w:sz w:val="36"/>
+          <w:szCs w:val="36"/>
+          <w:rtl/>
+          <w:lang w:bidi="fa-IR"/>
+        </w:rPr>
+        <w:t>:</w:t>
+      </w:r>
     </w:p>
     <w:p>
       <w:pPr>
@@ -909,23 +1284,238 @@
         <w:jc w:val="both"/>
         <w:rPr>
           <w:rFonts w:cs="B Lotus"/>
-          <w:sz w:val="36"/>
-          <w:szCs w:val="36"/>
-          <w:lang w:bidi="fa-IR"/>
-        </w:rPr>
-      </w:pPr>
-    </w:p>
-    <w:p>
-      <w:pPr>
+          <w:sz w:val="32"/>
+          <w:szCs w:val="32"/>
+          <w:rtl/>
+          <w:lang w:bidi="fa-IR"/>
+        </w:rPr>
+      </w:pPr>
+      <w:r>
+        <w:rPr>
+          <w:rFonts w:cs="B Lotus" w:hint="cs"/>
+          <w:sz w:val="32"/>
+          <w:szCs w:val="32"/>
+          <w:rtl/>
+          <w:lang w:bidi="fa-IR"/>
+        </w:rPr>
+        <w:t xml:space="preserve">یک رویکردی است که اجازه میدهد که </w:t>
+      </w:r>
+      <w:r>
+        <w:rPr>
+          <w:rFonts w:cs="B Lotus"/>
+          <w:sz w:val="32"/>
+          <w:szCs w:val="32"/>
+          <w:lang w:bidi="fa-IR"/>
+        </w:rPr>
+        <w:t>misclassification</w:t>
+      </w:r>
+      <w:r>
+        <w:rPr>
+          <w:rFonts w:cs="B Lotus" w:hint="cs"/>
+          <w:sz w:val="32"/>
+          <w:szCs w:val="32"/>
+          <w:rtl/>
+          <w:lang w:bidi="fa-IR"/>
+        </w:rPr>
+        <w:t xml:space="preserve"> یا خطا در مجموعه آموزشی صورت بگیرد هنگامی که به دنبال مرز تصمیم گیری هستیم. این کار اجازه میدهد تا مدل ما </w:t>
+      </w:r>
+      <w:r>
+        <w:rPr>
+          <w:rFonts w:cs="B Lotus"/>
+          <w:sz w:val="32"/>
+          <w:szCs w:val="32"/>
+          <w:lang w:bidi="fa-IR"/>
+        </w:rPr>
+        <w:t>overfit</w:t>
+      </w:r>
+      <w:r>
+        <w:rPr>
+          <w:rFonts w:cs="B Lotus" w:hint="cs"/>
+          <w:sz w:val="32"/>
+          <w:szCs w:val="32"/>
+          <w:rtl/>
+          <w:lang w:bidi="fa-IR"/>
+        </w:rPr>
+        <w:t xml:space="preserve"> نباشد همچنین مرز تصمیم گیری ما نا پایدار نباشد. </w:t>
+      </w:r>
+      <w:r>
+        <w:rPr>
+          <w:rFonts w:cs="B Lotus" w:hint="cs"/>
+          <w:sz w:val="32"/>
+          <w:szCs w:val="32"/>
+          <w:rtl/>
+          <w:lang w:bidi="fa-IR"/>
+        </w:rPr>
+        <w:t xml:space="preserve">با اینکار مدل ما تعمیم پذیر خواهد بود نسبت به داده های جدیدی که آنها را ملاقات نکرده است. </w:t>
+      </w:r>
+      <w:r>
+        <w:rPr>
+          <w:rFonts w:cs="B Lotus" w:hint="cs"/>
+          <w:sz w:val="32"/>
+          <w:szCs w:val="32"/>
+          <w:rtl/>
+          <w:lang w:bidi="fa-IR"/>
+        </w:rPr>
+        <w:t xml:space="preserve">هم برای داده های خطی جدایی پذیر و غیر خطی جدا پذیر مناسب هستند. همچنین باعث یک </w:t>
+      </w:r>
+      <w:r>
+        <w:rPr>
+          <w:rFonts w:cs="B Lotus"/>
+          <w:sz w:val="32"/>
+          <w:szCs w:val="32"/>
+          <w:lang w:bidi="fa-IR"/>
+        </w:rPr>
+        <w:t>trade off</w:t>
+      </w:r>
+      <w:r>
+        <w:rPr>
+          <w:rFonts w:cs="B Lotus" w:hint="cs"/>
+          <w:sz w:val="32"/>
+          <w:szCs w:val="32"/>
+          <w:rtl/>
+          <w:lang w:bidi="fa-IR"/>
+        </w:rPr>
+        <w:t xml:space="preserve">یی بین پیدا کردن بیشترین حد </w:t>
+      </w:r>
+      <w:r>
+        <w:rPr>
+          <w:rFonts w:cs="B Lotus"/>
+          <w:sz w:val="32"/>
+          <w:szCs w:val="32"/>
+          <w:lang w:bidi="fa-IR"/>
+        </w:rPr>
+        <w:t>margin</w:t>
+      </w:r>
+      <w:r>
+        <w:rPr>
+          <w:rFonts w:cs="B Lotus" w:hint="cs"/>
+          <w:sz w:val="32"/>
+          <w:szCs w:val="32"/>
+          <w:rtl/>
+          <w:lang w:bidi="fa-IR"/>
+        </w:rPr>
+        <w:t xml:space="preserve"> و کمترین مقدار خطا صورت بگیرد</w:t>
+      </w:r>
+      <w:r>
+        <w:rPr>
+          <w:rFonts w:cs="B Lotus" w:hint="cs"/>
+          <w:sz w:val="32"/>
+          <w:szCs w:val="32"/>
+          <w:rtl/>
+          <w:lang w:bidi="fa-IR"/>
+        </w:rPr>
+        <w:t xml:space="preserve"> که اصطلاحا </w:t>
+      </w:r>
+      <w:r>
+        <w:rPr>
+          <w:rFonts w:cs="B Lotus"/>
+          <w:sz w:val="32"/>
+          <w:szCs w:val="32"/>
+          <w:lang w:bidi="fa-IR"/>
+        </w:rPr>
+        <w:t>low variance – high bias</w:t>
+      </w:r>
+      <w:r>
+        <w:rPr>
+          <w:rFonts w:cs="B Lotus" w:hint="cs"/>
+          <w:sz w:val="32"/>
+          <w:szCs w:val="32"/>
+          <w:rtl/>
+          <w:lang w:bidi="fa-IR"/>
+        </w:rPr>
+        <w:t xml:space="preserve"> گفته میشود. </w:t>
+      </w:r>
+    </w:p>
+    <w:p>
+      <w:pPr>
+        <w:bidi/>
+        <w:jc w:val="center"/>
+        <w:rPr>
+          <w:rFonts w:cs="B Lotus"/>
+          <w:sz w:val="36"/>
+          <w:szCs w:val="36"/>
+          <w:rtl/>
+          <w:lang w:bidi="fa-IR"/>
+        </w:rPr>
+      </w:pPr>
+      <w:r>
+        <w:rPr>
+          <w:noProof/>
+        </w:rPr>
+        <w:drawing>
+          <wp:inline distT="0" distB="0" distL="0" distR="0" wp14:anchorId="1AC6E97B" wp14:editId="0307F8EE">
+            <wp:extent cx="5047046" cy="2688522"/>
+            <wp:effectExtent l="0" t="0" r="1270" b="0"/>
+            <wp:docPr id="1859604587" name="Picture 1"/>
+            <wp:cNvGraphicFramePr>
+              <a:graphicFrameLocks xmlns:a="http://schemas.openxmlformats.org/drawingml/2006/main" noChangeAspect="1"/>
+            </wp:cNvGraphicFramePr>
+            <a:graphic xmlns:a="http://schemas.openxmlformats.org/drawingml/2006/main">
+              <a:graphicData uri="http://schemas.openxmlformats.org/drawingml/2006/picture">
+                <pic:pic xmlns:pic="http://schemas.openxmlformats.org/drawingml/2006/picture">
+                  <pic:nvPicPr>
+                    <pic:cNvPr id="1859604587" name=""/>
+                    <pic:cNvPicPr/>
+                  </pic:nvPicPr>
+                  <pic:blipFill>
+                    <a:blip r:embed="rId10"/>
+                    <a:stretch>
+                      <a:fillRect/>
+                    </a:stretch>
+                  </pic:blipFill>
+                  <pic:spPr>
+                    <a:xfrm>
+                      <a:off x="0" y="0"/>
+                      <a:ext cx="5084051" cy="2708234"/>
+                    </a:xfrm>
+                    <a:prstGeom prst="rect">
+                      <a:avLst/>
+                    </a:prstGeom>
+                  </pic:spPr>
+                </pic:pic>
+              </a:graphicData>
+            </a:graphic>
+          </wp:inline>
+        </w:drawing>
+      </w:r>
+    </w:p>
+    <w:p>
+      <w:pPr>
+        <w:pStyle w:val="ListParagraph"/>
+        <w:numPr>
+          <w:ilvl w:val="0"/>
+          <w:numId w:val="2"/>
+        </w:numPr>
         <w:bidi/>
         <w:jc w:val="both"/>
         <w:rPr>
           <w:rFonts w:cs="B Lotus"/>
           <w:sz w:val="36"/>
           <w:szCs w:val="36"/>
-          <w:lang w:bidi="fa-IR"/>
-        </w:rPr>
-      </w:pPr>
+          <w:rtl/>
+          <w:lang w:bidi="fa-IR"/>
+        </w:rPr>
+      </w:pPr>
+      <w:r>
+        <w:rPr>
+          <w:rFonts w:cs="B Lotus"/>
+          <w:sz w:val="36"/>
+          <w:szCs w:val="36"/>
+          <w:lang w:bidi="fa-IR"/>
+        </w:rPr>
+        <w:lastRenderedPageBreak/>
+        <w:t>Hard margin</w:t>
+      </w:r>
+      <w:r>
+        <w:rPr>
+          <w:rFonts w:cs="B Lotus" w:hint="cs"/>
+          <w:sz w:val="36"/>
+          <w:szCs w:val="36"/>
+          <w:rtl/>
+          <w:lang w:bidi="fa-IR"/>
+        </w:rPr>
+        <w:t>:</w:t>
+      </w:r>
     </w:p>
     <w:p>
       <w:pPr>
@@ -933,6 +1523,222 @@
         <w:jc w:val="both"/>
         <w:rPr>
           <w:rFonts w:cs="B Lotus"/>
+          <w:sz w:val="32"/>
+          <w:szCs w:val="32"/>
+          <w:rtl/>
+          <w:lang w:bidi="fa-IR"/>
+        </w:rPr>
+      </w:pPr>
+      <w:r>
+        <w:rPr>
+          <w:rFonts w:cs="B Lotus" w:hint="cs"/>
+          <w:sz w:val="32"/>
+          <w:szCs w:val="32"/>
+          <w:rtl/>
+          <w:lang w:bidi="fa-IR"/>
+        </w:rPr>
+        <w:t xml:space="preserve">در طرف مقابل نسبت به </w:t>
+      </w:r>
+      <w:r>
+        <w:rPr>
+          <w:rFonts w:cs="B Lotus"/>
+          <w:sz w:val="32"/>
+          <w:szCs w:val="32"/>
+          <w:lang w:bidi="fa-IR"/>
+        </w:rPr>
+        <w:t>soft</w:t>
+      </w:r>
+      <w:r>
+        <w:rPr>
+          <w:rFonts w:cs="B Lotus" w:hint="cs"/>
+          <w:sz w:val="32"/>
+          <w:szCs w:val="32"/>
+          <w:rtl/>
+          <w:lang w:bidi="fa-IR"/>
+        </w:rPr>
+        <w:t xml:space="preserve">، این یک رویکرد سخت گیر هست. که اجازه </w:t>
+      </w:r>
+      <w:r>
+        <w:rPr>
+          <w:rFonts w:cs="B Lotus"/>
+          <w:sz w:val="32"/>
+          <w:szCs w:val="32"/>
+          <w:lang w:bidi="fa-IR"/>
+        </w:rPr>
+        <w:t>misclassification</w:t>
+      </w:r>
+      <w:r>
+        <w:rPr>
+          <w:rFonts w:cs="B Lotus" w:hint="cs"/>
+          <w:sz w:val="32"/>
+          <w:szCs w:val="32"/>
+          <w:rtl/>
+          <w:lang w:bidi="fa-IR"/>
+        </w:rPr>
+        <w:t xml:space="preserve"> نمیدهد. به این معنی که داده ها باید به صورت خطی جدایی پذیر باشند. این رویکرد فقط به دنبال بیشینه کردن </w:t>
+      </w:r>
+      <w:r>
+        <w:rPr>
+          <w:rFonts w:cs="B Lotus"/>
+          <w:sz w:val="32"/>
+          <w:szCs w:val="32"/>
+          <w:lang w:bidi="fa-IR"/>
+        </w:rPr>
+        <w:t>margin</w:t>
+      </w:r>
+      <w:r>
+        <w:rPr>
+          <w:rFonts w:cs="B Lotus" w:hint="cs"/>
+          <w:sz w:val="32"/>
+          <w:szCs w:val="32"/>
+          <w:rtl/>
+          <w:lang w:bidi="fa-IR"/>
+        </w:rPr>
+        <w:t xml:space="preserve"> است و فقط از بردار های پشتیبان کمک میگیرد. </w:t>
+      </w:r>
+      <w:r>
+        <w:rPr>
+          <w:rFonts w:cs="B Lotus" w:hint="cs"/>
+          <w:sz w:val="32"/>
+          <w:szCs w:val="32"/>
+          <w:rtl/>
+          <w:lang w:bidi="fa-IR"/>
+        </w:rPr>
+        <w:t xml:space="preserve">در واقع این رویکرد هیچ تحمل پذیری در رابطه با </w:t>
+      </w:r>
+      <w:r>
+        <w:rPr>
+          <w:rFonts w:cs="B Lotus"/>
+          <w:sz w:val="32"/>
+          <w:szCs w:val="32"/>
+          <w:lang w:bidi="fa-IR"/>
+        </w:rPr>
+        <w:t>noise</w:t>
+      </w:r>
+      <w:r>
+        <w:rPr>
+          <w:rFonts w:cs="B Lotus" w:hint="cs"/>
+          <w:sz w:val="32"/>
+          <w:szCs w:val="32"/>
+          <w:rtl/>
+          <w:lang w:bidi="fa-IR"/>
+        </w:rPr>
+        <w:t xml:space="preserve"> ندارد و مستعد </w:t>
+      </w:r>
+      <w:r>
+        <w:rPr>
+          <w:rFonts w:cs="B Lotus"/>
+          <w:sz w:val="32"/>
+          <w:szCs w:val="32"/>
+          <w:lang w:bidi="fa-IR"/>
+        </w:rPr>
+        <w:t>overfit</w:t>
+      </w:r>
+      <w:r>
+        <w:rPr>
+          <w:rFonts w:cs="B Lotus" w:hint="cs"/>
+          <w:sz w:val="32"/>
+          <w:szCs w:val="32"/>
+          <w:rtl/>
+          <w:lang w:bidi="fa-IR"/>
+        </w:rPr>
+        <w:t xml:space="preserve"> شدن است. </w:t>
+      </w:r>
+    </w:p>
+    <w:p>
+      <w:pPr>
+        <w:bidi/>
+        <w:jc w:val="center"/>
+        <w:rPr>
+          <w:rFonts w:cs="B Lotus"/>
+          <w:sz w:val="36"/>
+          <w:szCs w:val="36"/>
+          <w:lang w:bidi="fa-IR"/>
+        </w:rPr>
+      </w:pPr>
+      <w:r>
+        <w:rPr>
+          <w:noProof/>
+        </w:rPr>
+        <w:drawing>
+          <wp:inline distT="0" distB="0" distL="0" distR="0" wp14:anchorId="7479A013" wp14:editId="3876FFC2">
+            <wp:extent cx="5943600" cy="3259455"/>
+            <wp:effectExtent l="0" t="0" r="0" b="0"/>
+            <wp:docPr id="1316480740" name="Picture 1"/>
+            <wp:cNvGraphicFramePr>
+              <a:graphicFrameLocks xmlns:a="http://schemas.openxmlformats.org/drawingml/2006/main" noChangeAspect="1"/>
+            </wp:cNvGraphicFramePr>
+            <a:graphic xmlns:a="http://schemas.openxmlformats.org/drawingml/2006/main">
+              <a:graphicData uri="http://schemas.openxmlformats.org/drawingml/2006/picture">
+                <pic:pic xmlns:pic="http://schemas.openxmlformats.org/drawingml/2006/picture">
+                  <pic:nvPicPr>
+                    <pic:cNvPr id="1316480740" name=""/>
+                    <pic:cNvPicPr/>
+                  </pic:nvPicPr>
+                  <pic:blipFill>
+                    <a:blip r:embed="rId11"/>
+                    <a:stretch>
+                      <a:fillRect/>
+                    </a:stretch>
+                  </pic:blipFill>
+                  <pic:spPr>
+                    <a:xfrm>
+                      <a:off x="0" y="0"/>
+                      <a:ext cx="5943600" cy="3259455"/>
+                    </a:xfrm>
+                    <a:prstGeom prst="rect">
+                      <a:avLst/>
+                    </a:prstGeom>
+                  </pic:spPr>
+                </pic:pic>
+              </a:graphicData>
+            </a:graphic>
+          </wp:inline>
+        </w:drawing>
+      </w:r>
+    </w:p>
+    <w:p>
+      <w:pPr>
+        <w:bidi/>
+        <w:jc w:val="center"/>
+        <w:rPr>
+          <w:rFonts w:cs="B Lotus"/>
+          <w:sz w:val="36"/>
+          <w:szCs w:val="36"/>
+          <w:lang w:bidi="fa-IR"/>
+        </w:rPr>
+      </w:pPr>
+    </w:p>
+    <w:p>
+      <w:pPr>
+        <w:bidi/>
+        <w:jc w:val="center"/>
+        <w:rPr>
+          <w:rFonts w:cs="B Lotus"/>
+          <w:sz w:val="36"/>
+          <w:szCs w:val="36"/>
+          <w:lang w:bidi="fa-IR"/>
+        </w:rPr>
+      </w:pPr>
+    </w:p>
+    <w:p>
+      <w:pPr>
+        <w:bidi/>
+        <w:jc w:val="center"/>
+        <w:rPr>
+          <w:rFonts w:cs="B Lotus"/>
+          <w:sz w:val="36"/>
+          <w:szCs w:val="36"/>
+          <w:lang w:bidi="fa-IR"/>
+        </w:rPr>
+      </w:pPr>
+    </w:p>
+    <w:p>
+      <w:pPr>
+        <w:bidi/>
+        <w:jc w:val="center"/>
+        <w:rPr>
+          <w:rFonts w:cs="B Lotus" w:hint="cs"/>
           <w:sz w:val="36"/>
           <w:szCs w:val="36"/>
           <w:rtl/>
@@ -948,20 +1754,48 @@
           <w:rFonts w:cs="B Lotus"/>
           <w:sz w:val="36"/>
           <w:szCs w:val="36"/>
-          <w:rtl/>
-          <w:lang w:bidi="fa-IR"/>
-        </w:rPr>
-      </w:pPr>
-      <w:r>
-        <w:rPr>
-          <w:rFonts w:cs="B Lotus" w:hint="cs"/>
-          <w:sz w:val="36"/>
-          <w:szCs w:val="36"/>
+          <w:lang w:bidi="fa-IR"/>
+        </w:rPr>
+      </w:pPr>
+    </w:p>
+    <w:p>
+      <w:pPr>
+        <w:bidi/>
+        <w:jc w:val="both"/>
+        <w:rPr>
+          <w:rFonts w:cs="B Lotus" w:hint="cs"/>
+          <w:sz w:val="36"/>
+          <w:szCs w:val="36"/>
+          <w:lang w:bidi="fa-IR"/>
+        </w:rPr>
+      </w:pPr>
+    </w:p>
+    <w:p>
+      <w:pPr>
+        <w:bidi/>
+        <w:jc w:val="both"/>
+        <w:rPr>
+          <w:rFonts w:cs="B Lotus"/>
+          <w:b/>
+          <w:bCs/>
+          <w:sz w:val="40"/>
+          <w:szCs w:val="40"/>
+          <w:rtl/>
+          <w:lang w:bidi="fa-IR"/>
+        </w:rPr>
+      </w:pPr>
+      <w:r>
+        <w:rPr>
+          <w:rFonts w:cs="B Lotus" w:hint="cs"/>
+          <w:b/>
+          <w:bCs/>
+          <w:sz w:val="40"/>
+          <w:szCs w:val="40"/>
           <w:rtl/>
           <w:lang w:bidi="fa-IR"/>
         </w:rPr>
         <w:lastRenderedPageBreak/>
-        <w:t>سوال 4.</w:t>
+        <w:t>سوال 5.</w:t>
       </w:r>
     </w:p>
     <w:p>
@@ -970,396 +1804,20 @@
         <w:jc w:val="both"/>
         <w:rPr>
           <w:rFonts w:cs="B Lotus"/>
-          <w:sz w:val="36"/>
-          <w:szCs w:val="36"/>
-          <w:rtl/>
-          <w:lang w:bidi="fa-IR"/>
-        </w:rPr>
-      </w:pPr>
-      <w:r>
-        <w:rPr>
-          <w:rFonts w:cs="B Lotus"/>
-          <w:sz w:val="36"/>
-          <w:szCs w:val="36"/>
-          <w:lang w:bidi="fa-IR"/>
-        </w:rPr>
-        <w:t>Soft margin</w:t>
-      </w:r>
-      <w:r>
-        <w:rPr>
-          <w:rFonts w:cs="B Lotus" w:hint="cs"/>
-          <w:sz w:val="36"/>
-          <w:szCs w:val="36"/>
-          <w:rtl/>
-          <w:lang w:bidi="fa-IR"/>
-        </w:rPr>
-        <w:t>:</w:t>
-      </w:r>
-    </w:p>
-    <w:p>
-      <w:pPr>
-        <w:bidi/>
-        <w:jc w:val="both"/>
-        <w:rPr>
-          <w:rFonts w:cs="B Lotus"/>
-          <w:sz w:val="36"/>
-          <w:szCs w:val="36"/>
-          <w:rtl/>
-          <w:lang w:bidi="fa-IR"/>
-        </w:rPr>
-      </w:pPr>
-      <w:r>
-        <w:rPr>
-          <w:rFonts w:cs="B Lotus" w:hint="cs"/>
-          <w:sz w:val="36"/>
-          <w:szCs w:val="36"/>
-          <w:rtl/>
-          <w:lang w:bidi="fa-IR"/>
-        </w:rPr>
-        <w:t xml:space="preserve">یک رویکردی است که اجازه میدهد که </w:t>
-      </w:r>
-      <w:r>
-        <w:rPr>
-          <w:rFonts w:cs="B Lotus"/>
-          <w:sz w:val="36"/>
-          <w:szCs w:val="36"/>
-          <w:lang w:bidi="fa-IR"/>
-        </w:rPr>
-        <w:t>misclassification</w:t>
-      </w:r>
-      <w:r>
-        <w:rPr>
-          <w:rFonts w:cs="B Lotus" w:hint="cs"/>
-          <w:sz w:val="36"/>
-          <w:szCs w:val="36"/>
-          <w:rtl/>
-          <w:lang w:bidi="fa-IR"/>
-        </w:rPr>
-        <w:t xml:space="preserve"> یا خطا در مجموعه آموزشی صورت بگیرد هنگامی که به دنبال مرز تصمیم گیری هستیم. این کار اجازه میدهد تا مدل ما </w:t>
-      </w:r>
-      <w:r>
-        <w:rPr>
-          <w:rFonts w:cs="B Lotus"/>
-          <w:sz w:val="36"/>
-          <w:szCs w:val="36"/>
-          <w:lang w:bidi="fa-IR"/>
-        </w:rPr>
-        <w:t>overfit</w:t>
-      </w:r>
-      <w:r>
-        <w:rPr>
-          <w:rFonts w:cs="B Lotus" w:hint="cs"/>
-          <w:sz w:val="36"/>
-          <w:szCs w:val="36"/>
-          <w:rtl/>
-          <w:lang w:bidi="fa-IR"/>
-        </w:rPr>
-        <w:t xml:space="preserve"> نباشد همچنین مرز تصمیم گیری ما نا پایدار نباشد. </w:t>
-      </w:r>
-      <w:r>
-        <w:rPr>
-          <w:rFonts w:cs="B Lotus" w:hint="cs"/>
-          <w:sz w:val="36"/>
-          <w:szCs w:val="36"/>
-          <w:rtl/>
-          <w:lang w:bidi="fa-IR"/>
-        </w:rPr>
-        <w:t xml:space="preserve">با اینکار مدل ما تعمیم پذیر خواهد بود نسبت به داده های جدیدی که آنها را ملاقات نکرده است. </w:t>
-      </w:r>
-      <w:r>
-        <w:rPr>
-          <w:rFonts w:cs="B Lotus" w:hint="cs"/>
-          <w:sz w:val="36"/>
-          <w:szCs w:val="36"/>
-          <w:rtl/>
-          <w:lang w:bidi="fa-IR"/>
-        </w:rPr>
-        <w:t xml:space="preserve">هم برای داده های خطی جدایی پذیر و غیر خطی جدا پذیر مناسب هستند. همچنین باعث یک </w:t>
-      </w:r>
-      <w:r>
-        <w:rPr>
-          <w:rFonts w:cs="B Lotus"/>
-          <w:sz w:val="36"/>
-          <w:szCs w:val="36"/>
-          <w:lang w:bidi="fa-IR"/>
-        </w:rPr>
-        <w:t>trade off</w:t>
-      </w:r>
-      <w:r>
-        <w:rPr>
-          <w:rFonts w:cs="B Lotus" w:hint="cs"/>
-          <w:sz w:val="36"/>
-          <w:szCs w:val="36"/>
-          <w:rtl/>
-          <w:lang w:bidi="fa-IR"/>
-        </w:rPr>
-        <w:t xml:space="preserve">یی بین پیدا کردن بیشترین حد </w:t>
-      </w:r>
-      <w:r>
-        <w:rPr>
-          <w:rFonts w:cs="B Lotus"/>
-          <w:sz w:val="36"/>
-          <w:szCs w:val="36"/>
-          <w:lang w:bidi="fa-IR"/>
-        </w:rPr>
-        <w:t>margin</w:t>
-      </w:r>
-      <w:r>
-        <w:rPr>
-          <w:rFonts w:cs="B Lotus" w:hint="cs"/>
-          <w:sz w:val="36"/>
-          <w:szCs w:val="36"/>
-          <w:rtl/>
-          <w:lang w:bidi="fa-IR"/>
-        </w:rPr>
-        <w:t xml:space="preserve"> و کمترین مقدار خطا صورت بگیرد</w:t>
-      </w:r>
-      <w:r>
-        <w:rPr>
-          <w:rFonts w:cs="B Lotus" w:hint="cs"/>
-          <w:sz w:val="36"/>
-          <w:szCs w:val="36"/>
-          <w:rtl/>
-          <w:lang w:bidi="fa-IR"/>
-        </w:rPr>
-        <w:t xml:space="preserve"> که اصطلاحا </w:t>
-      </w:r>
-      <w:r>
-        <w:rPr>
-          <w:rFonts w:cs="B Lotus"/>
-          <w:sz w:val="36"/>
-          <w:szCs w:val="36"/>
-          <w:lang w:bidi="fa-IR"/>
-        </w:rPr>
-        <w:t>low variance – high bias</w:t>
-      </w:r>
-      <w:r>
-        <w:rPr>
-          <w:rFonts w:cs="B Lotus" w:hint="cs"/>
-          <w:sz w:val="36"/>
-          <w:szCs w:val="36"/>
-          <w:rtl/>
-          <w:lang w:bidi="fa-IR"/>
-        </w:rPr>
-        <w:t xml:space="preserve"> گفته میشود. </w:t>
-      </w:r>
-    </w:p>
-    <w:p>
-      <w:pPr>
-        <w:bidi/>
-        <w:jc w:val="both"/>
-        <w:rPr>
-          <w:rFonts w:cs="B Lotus"/>
-          <w:sz w:val="36"/>
-          <w:szCs w:val="36"/>
-          <w:rtl/>
-          <w:lang w:bidi="fa-IR"/>
-        </w:rPr>
-      </w:pPr>
-      <w:r>
-        <w:rPr>
-          <w:rFonts w:cs="B Lotus"/>
-          <w:sz w:val="36"/>
-          <w:szCs w:val="36"/>
-          <w:lang w:bidi="fa-IR"/>
-        </w:rPr>
-        <w:t>Hard margin</w:t>
-      </w:r>
-      <w:r>
-        <w:rPr>
-          <w:rFonts w:cs="B Lotus" w:hint="cs"/>
-          <w:sz w:val="36"/>
-          <w:szCs w:val="36"/>
-          <w:rtl/>
-          <w:lang w:bidi="fa-IR"/>
-        </w:rPr>
-        <w:t>:</w:t>
-      </w:r>
-    </w:p>
-    <w:p>
-      <w:pPr>
-        <w:bidi/>
-        <w:jc w:val="both"/>
-        <w:rPr>
-          <w:rFonts w:cs="B Lotus" w:hint="cs"/>
-          <w:sz w:val="36"/>
-          <w:szCs w:val="36"/>
-          <w:rtl/>
-          <w:lang w:bidi="fa-IR"/>
-        </w:rPr>
-      </w:pPr>
-      <w:r>
-        <w:rPr>
-          <w:rFonts w:cs="B Lotus" w:hint="cs"/>
-          <w:sz w:val="36"/>
-          <w:szCs w:val="36"/>
-          <w:rtl/>
-          <w:lang w:bidi="fa-IR"/>
-        </w:rPr>
-        <w:t xml:space="preserve">در طرف مقابل نسبت به </w:t>
-      </w:r>
-      <w:r>
-        <w:rPr>
-          <w:rFonts w:cs="B Lotus"/>
-          <w:sz w:val="36"/>
-          <w:szCs w:val="36"/>
-          <w:lang w:bidi="fa-IR"/>
-        </w:rPr>
-        <w:t>soft</w:t>
-      </w:r>
-      <w:r>
-        <w:rPr>
-          <w:rFonts w:cs="B Lotus" w:hint="cs"/>
-          <w:sz w:val="36"/>
-          <w:szCs w:val="36"/>
-          <w:rtl/>
-          <w:lang w:bidi="fa-IR"/>
-        </w:rPr>
-        <w:t xml:space="preserve">، این یک رویکرد سخت گیر هست. که اجازه </w:t>
-      </w:r>
-      <w:r>
-        <w:rPr>
-          <w:rFonts w:cs="B Lotus"/>
-          <w:sz w:val="36"/>
-          <w:szCs w:val="36"/>
-          <w:lang w:bidi="fa-IR"/>
-        </w:rPr>
-        <w:t>misclassification</w:t>
-      </w:r>
-      <w:r>
-        <w:rPr>
-          <w:rFonts w:cs="B Lotus" w:hint="cs"/>
-          <w:sz w:val="36"/>
-          <w:szCs w:val="36"/>
-          <w:rtl/>
-          <w:lang w:bidi="fa-IR"/>
-        </w:rPr>
-        <w:t xml:space="preserve"> نمیدهد. به این معنی که داده ها باید به صورت خطی جدایی پذیر باشند. این رویکرد فقط به دنبال بیشینه کردن </w:t>
-      </w:r>
-      <w:r>
-        <w:rPr>
-          <w:rFonts w:cs="B Lotus"/>
-          <w:sz w:val="36"/>
-          <w:szCs w:val="36"/>
-          <w:lang w:bidi="fa-IR"/>
-        </w:rPr>
-        <w:t>margin</w:t>
-      </w:r>
-      <w:r>
-        <w:rPr>
-          <w:rFonts w:cs="B Lotus" w:hint="cs"/>
-          <w:sz w:val="36"/>
-          <w:szCs w:val="36"/>
-          <w:rtl/>
-          <w:lang w:bidi="fa-IR"/>
-        </w:rPr>
-        <w:t xml:space="preserve"> است و فقط از بردار های پشتیبان کمک میگیرد. </w:t>
-      </w:r>
-      <w:r>
-        <w:rPr>
-          <w:rFonts w:cs="B Lotus" w:hint="cs"/>
-          <w:sz w:val="36"/>
-          <w:szCs w:val="36"/>
-          <w:rtl/>
-          <w:lang w:bidi="fa-IR"/>
-        </w:rPr>
-        <w:t xml:space="preserve">در واقع این رویکرد هیچ تحمل پذیری در رابطه با </w:t>
-      </w:r>
-      <w:r>
-        <w:rPr>
-          <w:rFonts w:cs="B Lotus"/>
-          <w:sz w:val="36"/>
-          <w:szCs w:val="36"/>
-          <w:lang w:bidi="fa-IR"/>
-        </w:rPr>
-        <w:t>noise</w:t>
-      </w:r>
-      <w:r>
-        <w:rPr>
-          <w:rFonts w:cs="B Lotus" w:hint="cs"/>
-          <w:sz w:val="36"/>
-          <w:szCs w:val="36"/>
-          <w:rtl/>
-          <w:lang w:bidi="fa-IR"/>
-        </w:rPr>
-        <w:t xml:space="preserve"> ندارد و مستعد </w:t>
-      </w:r>
-      <w:r>
-        <w:rPr>
-          <w:rFonts w:cs="B Lotus"/>
-          <w:sz w:val="36"/>
-          <w:szCs w:val="36"/>
-          <w:lang w:bidi="fa-IR"/>
-        </w:rPr>
-        <w:t>overfit</w:t>
-      </w:r>
-      <w:r>
-        <w:rPr>
-          <w:rFonts w:cs="B Lotus" w:hint="cs"/>
-          <w:sz w:val="36"/>
-          <w:szCs w:val="36"/>
-          <w:rtl/>
-          <w:lang w:bidi="fa-IR"/>
-        </w:rPr>
-        <w:t xml:space="preserve"> شدن است. </w:t>
-      </w:r>
-    </w:p>
-    <w:p>
-      <w:pPr>
-        <w:bidi/>
-        <w:jc w:val="both"/>
-        <w:rPr>
-          <w:rFonts w:cs="B Lotus" w:hint="cs"/>
-          <w:sz w:val="36"/>
-          <w:szCs w:val="36"/>
-          <w:lang w:bidi="fa-IR"/>
-        </w:rPr>
-      </w:pPr>
-    </w:p>
-    <w:p>
-      <w:pPr>
-        <w:bidi/>
-        <w:jc w:val="both"/>
-        <w:rPr>
-          <w:rFonts w:cs="B Lotus"/>
-          <w:sz w:val="36"/>
-          <w:szCs w:val="36"/>
-          <w:rtl/>
-          <w:lang w:bidi="fa-IR"/>
-        </w:rPr>
-      </w:pPr>
-      <w:r>
-        <w:rPr>
-          <w:rFonts w:cs="B Lotus" w:hint="cs"/>
-          <w:sz w:val="36"/>
-          <w:szCs w:val="36"/>
-          <w:rtl/>
-          <w:lang w:bidi="fa-IR"/>
-        </w:rPr>
-        <w:t>سوال 5.</w:t>
-      </w:r>
-    </w:p>
-    <w:p>
-      <w:pPr>
-        <w:bidi/>
-        <w:jc w:val="both"/>
-        <w:rPr>
-          <w:rFonts w:cs="B Lotus"/>
-          <w:sz w:val="32"/>
-          <w:szCs w:val="32"/>
-          <w:rtl/>
-          <w:lang w:bidi="fa-IR"/>
-        </w:rPr>
-      </w:pPr>
-      <w:r>
-        <w:rPr>
-          <w:rFonts w:cs="B Lotus" w:hint="cs"/>
-          <w:sz w:val="32"/>
-          <w:szCs w:val="32"/>
-          <w:rtl/>
-          <w:lang w:bidi="fa-IR"/>
-        </w:rPr>
-        <w:lastRenderedPageBreak/>
+          <w:sz w:val="32"/>
+          <w:szCs w:val="32"/>
+          <w:rtl/>
+          <w:lang w:bidi="fa-IR"/>
+        </w:rPr>
+      </w:pPr>
+      <w:r>
+        <w:rPr>
+          <w:rFonts w:cs="B Lotus" w:hint="cs"/>
+          <w:sz w:val="32"/>
+          <w:szCs w:val="32"/>
+          <w:rtl/>
+          <w:lang w:bidi="fa-IR"/>
+        </w:rPr>
         <w:t xml:space="preserve">در رویکرد آموزش، </w:t>
       </w:r>
       <w:r>
@@ -1850,6 +2308,243 @@
     </w:sectPr>
   </w:body>
 </w:document>
+</file>
+
+<file path=word/numbering.xml><?xml version="1.0" encoding="utf-8"?>
+<w:numbering xmlns:wpc="http://schemas.microsoft.com/office/word/2010/wordprocessingCanvas" xmlns:cx="http://schemas.microsoft.com/office/drawing/2014/chartex" xmlns:cx1="http://schemas.microsoft.com/office/drawing/2015/9/8/chartex" xmlns:cx2="http://schemas.microsoft.com/office/drawing/2015/10/21/chartex" xmlns:cx3="http://schemas.microsoft.com/office/drawing/2016/5/9/chartex" xmlns:cx4="http://schemas.microsoft.com/office/drawing/2016/5/10/chartex" xmlns:cx5="http://schemas.microsoft.com/office/drawing/2016/5/11/chartex" xmlns:cx6="http://schemas.microsoft.com/office/drawing/2016/5/12/chartex" xmlns:cx7="http://schemas.microsoft.com/office/drawing/2016/5/13/chartex" xmlns:cx8="http://schemas.microsoft.com/office/drawing/2016/5/14/chartex" xmlns:mc="http://schemas.openxmlformats.org/markup-compatibility/2006" xmlns:aink="http://schemas.microsoft.com/office/drawing/2016/ink" xmlns:am3d="http://schemas.microsoft.com/office/drawing/2017/model3d" xmlns:o="urn:schemas-microsoft-com:office:office" xmlns:oel="http://schemas.microsoft.com/office/2019/extlst" xmlns:r="http://schemas.openxmlformats.org/officeDocument/2006/relationships" xmlns:m="http://schemas.openxmlformats.org/officeDocument/2006/math" xmlns:v="urn:schemas-microsoft-com:vml" xmlns:wp14="http://schemas.microsoft.com/office/word/2010/wordprocessingDrawing" xmlns:wp="http://schemas.openxmlformats.org/drawingml/2006/wordprocessingDrawing" xmlns:w10="urn:schemas-microsoft-com:office:word" xmlns:w="http://schemas.openxmlformats.org/wordprocessingml/2006/main" xmlns:w14="http://schemas.microsoft.com/office/word/2010/wordml" xmlns:w15="http://schemas.microsoft.com/office/word/2012/wordml" xmlns:w16cex="http://schemas.microsoft.com/office/word/2018/wordml/cex" xmlns:w16cid="http://schemas.microsoft.com/office/word/2016/wordml/cid" xmlns:w16="http://schemas.microsoft.com/office/word/2018/wordml" xmlns:w16du="http://schemas.microsoft.com/office/word/2023/wordml/word16du" xmlns:w16sdtdh="http://schemas.microsoft.com/office/word/2020/wordml/sdtdatahash" xmlns:w16se="http://schemas.microsoft.com/office/word/2015/wordml/symex" xmlns:wpg="http://schemas.microsoft.com/office/word/2010/wordprocessingGroup" xmlns:wpi="http://schemas.microsoft.com/office/word/2010/wordprocessingInk" xmlns:wne="http://schemas.microsoft.com/office/word/2006/wordml" xmlns:wps="http://schemas.microsoft.com/office/word/2010/wordprocessingShape" mc:Ignorable="w14 w15 w16se w16cid w16 w16cex w16sdtdh w16du wp14">
+  <w:abstractNum w:abstractNumId="0" w15:restartNumberingAfterBreak="0">
+    <w:nsid w:val="0F8E60AC"/>
+    <w:multiLevelType w:val="hybridMultilevel"/>
+    <w:tmpl w:val="DE68E4AC"/>
+    <w:lvl w:ilvl="0" w:tplc="04090001">
+      <w:start w:val="1"/>
+      <w:numFmt w:val="bullet"/>
+      <w:lvlText w:val=""/>
+      <w:lvlJc w:val="left"/>
+      <w:pPr>
+        <w:ind w:left="360" w:hanging="360"/>
+      </w:pPr>
+      <w:rPr>
+        <w:rFonts w:ascii="Symbol" w:hAnsi="Symbol" w:hint="default"/>
+      </w:rPr>
+    </w:lvl>
+    <w:lvl w:ilvl="1" w:tplc="04090003" w:tentative="1">
+      <w:start w:val="1"/>
+      <w:numFmt w:val="bullet"/>
+      <w:lvlText w:val="o"/>
+      <w:lvlJc w:val="left"/>
+      <w:pPr>
+        <w:ind w:left="1080" w:hanging="360"/>
+      </w:pPr>
+      <w:rPr>
+        <w:rFonts w:ascii="Courier New" w:hAnsi="Courier New" w:cs="Courier New" w:hint="default"/>
+      </w:rPr>
+    </w:lvl>
+    <w:lvl w:ilvl="2" w:tplc="04090005" w:tentative="1">
+      <w:start w:val="1"/>
+      <w:numFmt w:val="bullet"/>
+      <w:lvlText w:val=""/>
+      <w:lvlJc w:val="left"/>
+      <w:pPr>
+        <w:ind w:left="1800" w:hanging="360"/>
+      </w:pPr>
+      <w:rPr>
+        <w:rFonts w:ascii="Wingdings" w:hAnsi="Wingdings" w:hint="default"/>
+      </w:rPr>
+    </w:lvl>
+    <w:lvl w:ilvl="3" w:tplc="04090001" w:tentative="1">
+      <w:start w:val="1"/>
+      <w:numFmt w:val="bullet"/>
+      <w:lvlText w:val=""/>
+      <w:lvlJc w:val="left"/>
+      <w:pPr>
+        <w:ind w:left="2520" w:hanging="360"/>
+      </w:pPr>
+      <w:rPr>
+        <w:rFonts w:ascii="Symbol" w:hAnsi="Symbol" w:hint="default"/>
+      </w:rPr>
+    </w:lvl>
+    <w:lvl w:ilvl="4" w:tplc="04090003" w:tentative="1">
+      <w:start w:val="1"/>
+      <w:numFmt w:val="bullet"/>
+      <w:lvlText w:val="o"/>
+      <w:lvlJc w:val="left"/>
+      <w:pPr>
+        <w:ind w:left="3240" w:hanging="360"/>
+      </w:pPr>
+      <w:rPr>
+        <w:rFonts w:ascii="Courier New" w:hAnsi="Courier New" w:cs="Courier New" w:hint="default"/>
+      </w:rPr>
+    </w:lvl>
+    <w:lvl w:ilvl="5" w:tplc="04090005" w:tentative="1">
+      <w:start w:val="1"/>
+      <w:numFmt w:val="bullet"/>
+      <w:lvlText w:val=""/>
+      <w:lvlJc w:val="left"/>
+      <w:pPr>
+        <w:ind w:left="3960" w:hanging="360"/>
+      </w:pPr>
+      <w:rPr>
+        <w:rFonts w:ascii="Wingdings" w:hAnsi="Wingdings" w:hint="default"/>
+      </w:rPr>
+    </w:lvl>
+    <w:lvl w:ilvl="6" w:tplc="04090001" w:tentative="1">
+      <w:start w:val="1"/>
+      <w:numFmt w:val="bullet"/>
+      <w:lvlText w:val=""/>
+      <w:lvlJc w:val="left"/>
+      <w:pPr>
+        <w:ind w:left="4680" w:hanging="360"/>
+      </w:pPr>
+      <w:rPr>
+        <w:rFonts w:ascii="Symbol" w:hAnsi="Symbol" w:hint="default"/>
+      </w:rPr>
+    </w:lvl>
+    <w:lvl w:ilvl="7" w:tplc="04090003" w:tentative="1">
+      <w:start w:val="1"/>
+      <w:numFmt w:val="bullet"/>
+      <w:lvlText w:val="o"/>
+      <w:lvlJc w:val="left"/>
+      <w:pPr>
+        <w:ind w:left="5400" w:hanging="360"/>
+      </w:pPr>
+      <w:rPr>
+        <w:rFonts w:ascii="Courier New" w:hAnsi="Courier New" w:cs="Courier New" w:hint="default"/>
+      </w:rPr>
+    </w:lvl>
+    <w:lvl w:ilvl="8" w:tplc="04090005" w:tentative="1">
+      <w:start w:val="1"/>
+      <w:numFmt w:val="bullet"/>
+      <w:lvlText w:val=""/>
+      <w:lvlJc w:val="left"/>
+      <w:pPr>
+        <w:ind w:left="6120" w:hanging="360"/>
+      </w:pPr>
+      <w:rPr>
+        <w:rFonts w:ascii="Wingdings" w:hAnsi="Wingdings" w:hint="default"/>
+      </w:rPr>
+    </w:lvl>
+  </w:abstractNum>
+  <w:abstractNum w:abstractNumId="1" w15:restartNumberingAfterBreak="0">
+    <w:nsid w:val="54B15842"/>
+    <w:multiLevelType w:val="hybridMultilevel"/>
+    <w:tmpl w:val="4CD63524"/>
+    <w:lvl w:ilvl="0" w:tplc="04090001">
+      <w:start w:val="1"/>
+      <w:numFmt w:val="bullet"/>
+      <w:lvlText w:val=""/>
+      <w:lvlJc w:val="left"/>
+      <w:pPr>
+        <w:ind w:left="360" w:hanging="360"/>
+      </w:pPr>
+      <w:rPr>
+        <w:rFonts w:ascii="Symbol" w:hAnsi="Symbol" w:hint="default"/>
+      </w:rPr>
+    </w:lvl>
+    <w:lvl w:ilvl="1" w:tplc="04090003" w:tentative="1">
+      <w:start w:val="1"/>
+      <w:numFmt w:val="bullet"/>
+      <w:lvlText w:val="o"/>
+      <w:lvlJc w:val="left"/>
+      <w:pPr>
+        <w:ind w:left="1080" w:hanging="360"/>
+      </w:pPr>
+      <w:rPr>
+        <w:rFonts w:ascii="Courier New" w:hAnsi="Courier New" w:cs="Courier New" w:hint="default"/>
+      </w:rPr>
+    </w:lvl>
+    <w:lvl w:ilvl="2" w:tplc="04090005" w:tentative="1">
+      <w:start w:val="1"/>
+      <w:numFmt w:val="bullet"/>
+      <w:lvlText w:val=""/>
+      <w:lvlJc w:val="left"/>
+      <w:pPr>
+        <w:ind w:left="1800" w:hanging="360"/>
+      </w:pPr>
+      <w:rPr>
+        <w:rFonts w:ascii="Wingdings" w:hAnsi="Wingdings" w:hint="default"/>
+      </w:rPr>
+    </w:lvl>
+    <w:lvl w:ilvl="3" w:tplc="04090001" w:tentative="1">
+      <w:start w:val="1"/>
+      <w:numFmt w:val="bullet"/>
+      <w:lvlText w:val=""/>
+      <w:lvlJc w:val="left"/>
+      <w:pPr>
+        <w:ind w:left="2520" w:hanging="360"/>
+      </w:pPr>
+      <w:rPr>
+        <w:rFonts w:ascii="Symbol" w:hAnsi="Symbol" w:hint="default"/>
+      </w:rPr>
+    </w:lvl>
+    <w:lvl w:ilvl="4" w:tplc="04090003" w:tentative="1">
+      <w:start w:val="1"/>
+      <w:numFmt w:val="bullet"/>
+      <w:lvlText w:val="o"/>
+      <w:lvlJc w:val="left"/>
+      <w:pPr>
+        <w:ind w:left="3240" w:hanging="360"/>
+      </w:pPr>
+      <w:rPr>
+        <w:rFonts w:ascii="Courier New" w:hAnsi="Courier New" w:cs="Courier New" w:hint="default"/>
+      </w:rPr>
+    </w:lvl>
+    <w:lvl w:ilvl="5" w:tplc="04090005" w:tentative="1">
+      <w:start w:val="1"/>
+      <w:numFmt w:val="bullet"/>
+      <w:lvlText w:val=""/>
+      <w:lvlJc w:val="left"/>
+      <w:pPr>
+        <w:ind w:left="3960" w:hanging="360"/>
+      </w:pPr>
+      <w:rPr>
+        <w:rFonts w:ascii="Wingdings" w:hAnsi="Wingdings" w:hint="default"/>
+      </w:rPr>
+    </w:lvl>
+    <w:lvl w:ilvl="6" w:tplc="04090001" w:tentative="1">
+      <w:start w:val="1"/>
+      <w:numFmt w:val="bullet"/>
+      <w:lvlText w:val=""/>
+      <w:lvlJc w:val="left"/>
+      <w:pPr>
+        <w:ind w:left="4680" w:hanging="360"/>
+      </w:pPr>
+      <w:rPr>
+        <w:rFonts w:ascii="Symbol" w:hAnsi="Symbol" w:hint="default"/>
+      </w:rPr>
+    </w:lvl>
+    <w:lvl w:ilvl="7" w:tplc="04090003" w:tentative="1">
+      <w:start w:val="1"/>
+      <w:numFmt w:val="bullet"/>
+      <w:lvlText w:val="o"/>
+      <w:lvlJc w:val="left"/>
+      <w:pPr>
+        <w:ind w:left="5400" w:hanging="360"/>
+      </w:pPr>
+      <w:rPr>
+        <w:rFonts w:ascii="Courier New" w:hAnsi="Courier New" w:cs="Courier New" w:hint="default"/>
+      </w:rPr>
+    </w:lvl>
+    <w:lvl w:ilvl="8" w:tplc="04090005" w:tentative="1">
+      <w:start w:val="1"/>
+      <w:numFmt w:val="bullet"/>
+      <w:lvlText w:val=""/>
+      <w:lvlJc w:val="left"/>
+      <w:pPr>
+        <w:ind w:left="6120" w:hanging="360"/>
+      </w:pPr>
+      <w:rPr>
+        <w:rFonts w:ascii="Wingdings" w:hAnsi="Wingdings" w:hint="default"/>
+      </w:rPr>
+    </w:lvl>
+  </w:abstractNum>
+  <w:num w:numId="1" w16cid:durableId="458494860">
+    <w:abstractNumId w:val="0"/>
+  </w:num>
+  <w:num w:numId="2" w16cid:durableId="183401382">
+    <w:abstractNumId w:val="1"/>
+  </w:num>
+</w:numbering>
 </file>
 
 <file path=word/styles.xml><?xml version="1.0" encoding="utf-8"?>
@@ -2280,6 +2975,17 @@
     <w:semiHidden/>
     <w:unhideWhenUsed/>
   </w:style>
+  <w:style w:type="paragraph" w:styleId="ListParagraph">
+    <w:name w:val="List Paragraph"/>
+    <w:basedOn w:val="Normal"/>
+    <w:uiPriority w:val="34"/>
+    <w:qFormat/>
+    <w:rsid w:val="00484126"/>
+    <w:pPr>
+      <w:ind w:left="720"/>
+      <w:contextualSpacing/>
+    </w:pPr>
+  </w:style>
 </w:styles>
 </file>
 

</xml_diff>